<commit_message>
Templating & parameterization, Multi-segment support, Resource optimization,additional improvements
</commit_message>
<xml_diff>
--- a/random/doc.docx
+++ b/random/doc.docx
@@ -14038,10 +14038,10 @@
             <v:path o:extrusionok="f" gradientshapeok="t" o:connecttype="rect"/>
             <o:lock v:ext="edit" aspectratio="t"/>
           </v:shapetype>
-          <v:shape id="_x0000_i1056" type="#_x0000_t75" style="width:136.5pt;height:57.6pt" o:ole="">
+          <v:shape id="_x0000_i1053" type="#_x0000_t75" style="width:136.5pt;height:57.6pt" o:ole="">
             <v:imagedata r:id="rId26" o:title=""/>
           </v:shape>
-          <w:control r:id="rId27" w:name="DefaultOcxName" w:shapeid="_x0000_i1056"/>
+          <w:control r:id="rId27" w:name="DefaultOcxName" w:shapeid="_x0000_i1053"/>
         </w:object>
       </w:r>
     </w:p>
@@ -14854,10 +14854,10 @@
           <w:szCs w:val="20"/>
         </w:rPr>
         <w:object w:dxaOrig="4320" w:dyaOrig="4320">
-          <v:shape id="_x0000_i1055" type="#_x0000_t75" style="width:136.5pt;height:57.6pt" o:ole="">
+          <v:shape id="_x0000_i1056" type="#_x0000_t75" style="width:136.5pt;height:57.6pt" o:ole="">
             <v:imagedata r:id="rId26" o:title=""/>
           </v:shape>
-          <w:control r:id="rId30" w:name="DefaultOcxName1" w:shapeid="_x0000_i1055"/>
+          <w:control r:id="rId30" w:name="DefaultOcxName1" w:shapeid="_x0000_i1056"/>
         </w:object>
       </w:r>
     </w:p>
@@ -15339,10 +15339,10 @@
         </w:rPr>
         <w:lastRenderedPageBreak/>
         <w:object w:dxaOrig="4320" w:dyaOrig="4320">
-          <v:shape id="_x0000_i1054" type="#_x0000_t75" style="width:136.5pt;height:57.6pt" o:ole="">
+          <v:shape id="_x0000_i1059" type="#_x0000_t75" style="width:136.5pt;height:57.6pt" o:ole="">
             <v:imagedata r:id="rId26" o:title=""/>
           </v:shape>
-          <w:control r:id="rId31" w:name="DefaultOcxName2" w:shapeid="_x0000_i1054"/>
+          <w:control r:id="rId31" w:name="DefaultOcxName2" w:shapeid="_x0000_i1059"/>
         </w:object>
       </w:r>
     </w:p>
@@ -16180,10 +16180,10 @@
           <w:szCs w:val="20"/>
         </w:rPr>
         <w:object w:dxaOrig="4320" w:dyaOrig="4320">
-          <v:shape id="_x0000_i1053" type="#_x0000_t75" style="width:136.5pt;height:57.6pt" o:ole="">
+          <v:shape id="_x0000_i1062" type="#_x0000_t75" style="width:136.5pt;height:57.6pt" o:ole="">
             <v:imagedata r:id="rId26" o:title=""/>
           </v:shape>
-          <w:control r:id="rId32" w:name="DefaultOcxName3" w:shapeid="_x0000_i1053"/>
+          <w:control r:id="rId32" w:name="DefaultOcxName3" w:shapeid="_x0000_i1062"/>
         </w:object>
       </w:r>
     </w:p>
@@ -16552,10 +16552,10 @@
           <w:szCs w:val="20"/>
         </w:rPr>
         <w:object w:dxaOrig="4320" w:dyaOrig="4320">
-          <v:shape id="_x0000_i1052" type="#_x0000_t75" style="width:136.5pt;height:57.6pt" o:ole="">
+          <v:shape id="_x0000_i1065" type="#_x0000_t75" style="width:136.5pt;height:57.6pt" o:ole="">
             <v:imagedata r:id="rId26" o:title=""/>
           </v:shape>
-          <w:control r:id="rId33" w:name="DefaultOcxName4" w:shapeid="_x0000_i1052"/>
+          <w:control r:id="rId33" w:name="DefaultOcxName4" w:shapeid="_x0000_i1065"/>
         </w:object>
       </w:r>
     </w:p>
@@ -17550,10 +17550,10 @@
         </w:rPr>
         <w:lastRenderedPageBreak/>
         <w:object w:dxaOrig="4320" w:dyaOrig="4320">
-          <v:shape id="_x0000_i1051" type="#_x0000_t75" style="width:136.5pt;height:57.6pt" o:ole="">
+          <v:shape id="_x0000_i1068" type="#_x0000_t75" style="width:136.5pt;height:57.6pt" o:ole="">
             <v:imagedata r:id="rId26" o:title=""/>
           </v:shape>
-          <w:control r:id="rId34" w:name="DefaultOcxName5" w:shapeid="_x0000_i1051"/>
+          <w:control r:id="rId34" w:name="DefaultOcxName5" w:shapeid="_x0000_i1068"/>
         </w:object>
       </w:r>
     </w:p>
@@ -18888,10 +18888,10 @@
           <w:szCs w:val="20"/>
         </w:rPr>
         <w:object w:dxaOrig="4320" w:dyaOrig="4320">
-          <v:shape id="_x0000_i1050" type="#_x0000_t75" style="width:136.5pt;height:57.6pt" o:ole="">
+          <v:shape id="_x0000_i1071" type="#_x0000_t75" style="width:136.5pt;height:57.6pt" o:ole="">
             <v:imagedata r:id="rId26" o:title=""/>
           </v:shape>
-          <w:control r:id="rId35" w:name="DefaultOcxName6" w:shapeid="_x0000_i1050"/>
+          <w:control r:id="rId35" w:name="DefaultOcxName6" w:shapeid="_x0000_i1071"/>
         </w:object>
       </w:r>
     </w:p>
@@ -19749,10 +19749,10 @@
           <w:szCs w:val="20"/>
         </w:rPr>
         <w:object w:dxaOrig="4320" w:dyaOrig="4320">
-          <v:shape id="_x0000_i1049" type="#_x0000_t75" style="width:136.5pt;height:57.6pt" o:ole="">
+          <v:shape id="_x0000_i1074" type="#_x0000_t75" style="width:136.5pt;height:57.6pt" o:ole="">
             <v:imagedata r:id="rId26" o:title=""/>
           </v:shape>
-          <w:control r:id="rId36" w:name="DefaultOcxName7" w:shapeid="_x0000_i1049"/>
+          <w:control r:id="rId36" w:name="DefaultOcxName7" w:shapeid="_x0000_i1074"/>
         </w:object>
       </w:r>
     </w:p>
@@ -24713,10 +24713,10 @@
           <w:szCs w:val="20"/>
         </w:rPr>
         <w:object w:dxaOrig="4320" w:dyaOrig="4320">
-          <v:shape id="_x0000_i1059" type="#_x0000_t75" style="width:136.5pt;height:57.6pt" o:ole="">
+          <v:shape id="_x0000_i1077" type="#_x0000_t75" style="width:136.5pt;height:57.6pt" o:ole="">
             <v:imagedata r:id="rId26" o:title=""/>
           </v:shape>
-          <w:control r:id="rId41" w:name="DefaultOcxName8" w:shapeid="_x0000_i1059"/>
+          <w:control r:id="rId41" w:name="DefaultOcxName8" w:shapeid="_x0000_i1077"/>
         </w:object>
       </w:r>
     </w:p>
@@ -26616,10 +26616,1133 @@
         <w:t xml:space="preserve"> dashboards.</w:t>
       </w:r>
     </w:p>
-    <w:p>
+    <w:p/>
+    <w:p>
+      <w:r>
+        <w:br w:type="page"/>
+      </w:r>
+    </w:p>
+    <w:p>
+      <w:pPr>
+        <w:pStyle w:val="Heading2"/>
+        <w:shd w:val="clear" w:color="auto" w:fill="252526"/>
+        <w:spacing w:before="240" w:after="120"/>
+        <w:rPr>
+          <w:rFonts w:ascii="Segoe UI" w:hAnsi="Segoe UI" w:cs="Segoe UI"/>
+          <w:color w:val="CCCCCC"/>
+          <w:kern w:val="0"/>
+          <w:sz w:val="24"/>
+          <w:szCs w:val="24"/>
+          <w14:ligatures w14:val="none"/>
+        </w:rPr>
+      </w:pPr>
+      <w:r>
+        <w:rPr>
+          <w:rFonts w:ascii="Segoe UI" w:hAnsi="Segoe UI" w:cs="Segoe UI"/>
+          <w:color w:val="CCCCCC"/>
+          <w:sz w:val="24"/>
+          <w:szCs w:val="24"/>
+        </w:rPr>
+        <w:lastRenderedPageBreak/>
+        <w:t>Improvement Suggestions</w:t>
+      </w:r>
+    </w:p>
+    <w:p>
+      <w:pPr>
+        <w:pStyle w:val="Heading3"/>
+        <w:shd w:val="clear" w:color="auto" w:fill="252526"/>
+        <w:spacing w:before="0" w:beforeAutospacing="0" w:after="120" w:afterAutospacing="0"/>
+        <w:rPr>
+          <w:rFonts w:ascii="Segoe UI" w:hAnsi="Segoe UI" w:cs="Segoe UI"/>
+          <w:color w:val="CCCCCC"/>
+          <w:sz w:val="20"/>
+          <w:szCs w:val="20"/>
+        </w:rPr>
+      </w:pPr>
+      <w:r>
+        <w:rPr>
+          <w:rFonts w:ascii="Segoe UI" w:hAnsi="Segoe UI" w:cs="Segoe UI"/>
+          <w:color w:val="CCCCCC"/>
+          <w:sz w:val="20"/>
+          <w:szCs w:val="20"/>
+        </w:rPr>
+        <w:t>1. Metadata Validation Framework</w:t>
+      </w:r>
+    </w:p>
+    <w:p>
+      <w:pPr>
+        <w:pStyle w:val="NormalWeb"/>
+        <w:shd w:val="clear" w:color="auto" w:fill="252526"/>
+        <w:spacing w:before="0" w:beforeAutospacing="0" w:after="0" w:afterAutospacing="0"/>
+        <w:rPr>
+          <w:rFonts w:ascii="Segoe UI" w:hAnsi="Segoe UI" w:cs="Segoe UI"/>
+          <w:color w:val="CCCCCC"/>
+          <w:sz w:val="20"/>
+          <w:szCs w:val="20"/>
+        </w:rPr>
+      </w:pPr>
+      <w:r>
+        <w:rPr>
+          <w:rFonts w:ascii="Segoe UI" w:hAnsi="Segoe UI" w:cs="Segoe UI"/>
+          <w:color w:val="CCCCCC"/>
+          <w:sz w:val="20"/>
+          <w:szCs w:val="20"/>
+        </w:rPr>
+        <w:t>Your </w:t>
+      </w:r>
+      <w:hyperlink r:id="rId42" w:history="1">
+        <w:r>
+          <w:rPr>
+            <w:rStyle w:val="icon-label"/>
+            <w:rFonts w:ascii="Segoe UI" w:hAnsi="Segoe UI" w:cs="Segoe UI"/>
+            <w:color w:val="0000FF"/>
+            <w:sz w:val="20"/>
+            <w:szCs w:val="20"/>
+            <w:u w:val="single"/>
+          </w:rPr>
+          <w:t>prepare_metadata.py</w:t>
+        </w:r>
+      </w:hyperlink>
+      <w:r>
+        <w:rPr>
+          <w:rFonts w:ascii="Segoe UI" w:hAnsi="Segoe UI" w:cs="Segoe UI"/>
+          <w:color w:val="CCCCCC"/>
+          <w:sz w:val="20"/>
+          <w:szCs w:val="20"/>
+        </w:rPr>
+        <w:t> script handles date standardization well, but you could enhance it by:</w:t>
+      </w:r>
+    </w:p>
+    <w:p>
+      <w:pPr>
+        <w:numPr>
+          <w:ilvl w:val="0"/>
+          <w:numId w:val="73"/>
+        </w:numPr>
+        <w:shd w:val="clear" w:color="auto" w:fill="252526"/>
+        <w:spacing w:before="100" w:beforeAutospacing="1" w:after="100" w:afterAutospacing="1" w:line="240" w:lineRule="auto"/>
+        <w:rPr>
+          <w:rFonts w:ascii="Segoe UI" w:hAnsi="Segoe UI" w:cs="Segoe UI"/>
+          <w:color w:val="CCCCCC"/>
+          <w:sz w:val="20"/>
+          <w:szCs w:val="20"/>
+        </w:rPr>
+      </w:pPr>
+      <w:r>
+        <w:rPr>
+          <w:rFonts w:ascii="Segoe UI" w:hAnsi="Segoe UI" w:cs="Segoe UI"/>
+          <w:color w:val="CCCCCC"/>
+          <w:sz w:val="20"/>
+          <w:szCs w:val="20"/>
+        </w:rPr>
+        <w:t>Implementing a formal metadata schema validation system</w:t>
+      </w:r>
+    </w:p>
+    <w:p>
+      <w:pPr>
+        <w:numPr>
+          <w:ilvl w:val="0"/>
+          <w:numId w:val="73"/>
+        </w:numPr>
+        <w:shd w:val="clear" w:color="auto" w:fill="252526"/>
+        <w:spacing w:before="100" w:beforeAutospacing="1" w:after="100" w:afterAutospacing="1" w:line="240" w:lineRule="auto"/>
+        <w:rPr>
+          <w:rFonts w:ascii="Segoe UI" w:hAnsi="Segoe UI" w:cs="Segoe UI"/>
+          <w:color w:val="CCCCCC"/>
+          <w:sz w:val="20"/>
+          <w:szCs w:val="20"/>
+        </w:rPr>
+      </w:pPr>
+      <w:r>
+        <w:rPr>
+          <w:rFonts w:ascii="Segoe UI" w:hAnsi="Segoe UI" w:cs="Segoe UI"/>
+          <w:color w:val="CCCCCC"/>
+          <w:sz w:val="20"/>
+          <w:szCs w:val="20"/>
+        </w:rPr>
+        <w:t>Creating standardized error reporting for metadata quality issues</w:t>
+      </w:r>
+    </w:p>
+    <w:p>
+      <w:pPr>
+        <w:numPr>
+          <w:ilvl w:val="0"/>
+          <w:numId w:val="73"/>
+        </w:numPr>
+        <w:shd w:val="clear" w:color="auto" w:fill="252526"/>
+        <w:spacing w:beforeAutospacing="1" w:after="0" w:afterAutospacing="1" w:line="240" w:lineRule="auto"/>
+        <w:rPr>
+          <w:rFonts w:ascii="Segoe UI" w:hAnsi="Segoe UI" w:cs="Segoe UI"/>
+          <w:color w:val="CCCCCC"/>
+          <w:sz w:val="20"/>
+          <w:szCs w:val="20"/>
+        </w:rPr>
+      </w:pPr>
+      <w:r>
+        <w:rPr>
+          <w:rFonts w:ascii="Segoe UI" w:hAnsi="Segoe UI" w:cs="Segoe UI"/>
+          <w:color w:val="CCCCCC"/>
+          <w:sz w:val="20"/>
+          <w:szCs w:val="20"/>
+        </w:rPr>
+        <w:t>Adding more location normalization features using your </w:t>
+      </w:r>
+      <w:proofErr w:type="spellStart"/>
+      <w:r>
+        <w:rPr>
+          <w:rFonts w:ascii="Segoe UI" w:hAnsi="Segoe UI" w:cs="Segoe UI"/>
+          <w:color w:val="CCCCCC"/>
+          <w:sz w:val="20"/>
+          <w:szCs w:val="20"/>
+        </w:rPr>
+        <w:fldChar w:fldCharType="begin"/>
+      </w:r>
+      <w:r>
+        <w:rPr>
+          <w:rFonts w:ascii="Segoe UI" w:hAnsi="Segoe UI" w:cs="Segoe UI"/>
+          <w:color w:val="CCCCCC"/>
+          <w:sz w:val="20"/>
+          <w:szCs w:val="20"/>
+        </w:rPr>
+        <w:instrText xml:space="preserve"> HYPERLINK "vscode-file://vscode-app/c:/Users/Anarchy/AppData/Local/Programs/Microsoft%20VS%20Code/resources/app/out/vs/code/electron-sandbox/workbench/workbench.html" \o "" </w:instrText>
+      </w:r>
+      <w:r>
+        <w:rPr>
+          <w:rFonts w:ascii="Segoe UI" w:hAnsi="Segoe UI" w:cs="Segoe UI"/>
+          <w:color w:val="CCCCCC"/>
+          <w:sz w:val="20"/>
+          <w:szCs w:val="20"/>
+        </w:rPr>
+        <w:fldChar w:fldCharType="separate"/>
+      </w:r>
+      <w:r>
+        <w:rPr>
+          <w:rStyle w:val="icon-label"/>
+          <w:rFonts w:ascii="Segoe UI" w:hAnsi="Segoe UI" w:cs="Segoe UI"/>
+          <w:color w:val="0000FF"/>
+          <w:sz w:val="20"/>
+          <w:szCs w:val="20"/>
+        </w:rPr>
+        <w:t>lat_longs.tsv</w:t>
+      </w:r>
+      <w:proofErr w:type="spellEnd"/>
+      <w:r>
+        <w:rPr>
+          <w:rFonts w:ascii="Segoe UI" w:hAnsi="Segoe UI" w:cs="Segoe UI"/>
+          <w:color w:val="CCCCCC"/>
+          <w:sz w:val="20"/>
+          <w:szCs w:val="20"/>
+        </w:rPr>
+        <w:fldChar w:fldCharType="end"/>
+      </w:r>
+    </w:p>
+    <w:p>
+      <w:pPr>
+        <w:pStyle w:val="Heading3"/>
+        <w:shd w:val="clear" w:color="auto" w:fill="252526"/>
+        <w:spacing w:before="0" w:beforeAutospacing="0" w:after="120" w:afterAutospacing="0"/>
+        <w:rPr>
+          <w:rFonts w:ascii="Segoe UI" w:hAnsi="Segoe UI" w:cs="Segoe UI"/>
+          <w:color w:val="CCCCCC"/>
+          <w:sz w:val="20"/>
+          <w:szCs w:val="20"/>
+        </w:rPr>
+      </w:pPr>
+      <w:r>
+        <w:rPr>
+          <w:rFonts w:ascii="Segoe UI" w:hAnsi="Segoe UI" w:cs="Segoe UI"/>
+          <w:color w:val="CCCCCC"/>
+          <w:sz w:val="20"/>
+          <w:szCs w:val="20"/>
+        </w:rPr>
+        <w:t>2. Enhanced Segmented Genome Handling</w:t>
+      </w:r>
+    </w:p>
+    <w:p>
+      <w:pPr>
+        <w:pStyle w:val="NormalWeb"/>
+        <w:shd w:val="clear" w:color="auto" w:fill="252526"/>
+        <w:spacing w:before="0" w:beforeAutospacing="0" w:after="240" w:afterAutospacing="0"/>
+        <w:rPr>
+          <w:rFonts w:ascii="Segoe UI" w:hAnsi="Segoe UI" w:cs="Segoe UI"/>
+          <w:color w:val="CCCCCC"/>
+          <w:sz w:val="20"/>
+          <w:szCs w:val="20"/>
+        </w:rPr>
+      </w:pPr>
+      <w:r>
+        <w:rPr>
+          <w:rFonts w:ascii="Segoe UI" w:hAnsi="Segoe UI" w:cs="Segoe UI"/>
+          <w:color w:val="CCCCCC"/>
+          <w:sz w:val="20"/>
+          <w:szCs w:val="20"/>
+        </w:rPr>
+        <w:t>RVF has three RNA segments (L, M, S). Your current configuration specifies the L segment, but you could:</w:t>
+      </w:r>
+    </w:p>
+    <w:p>
+      <w:pPr>
+        <w:numPr>
+          <w:ilvl w:val="0"/>
+          <w:numId w:val="74"/>
+        </w:numPr>
+        <w:shd w:val="clear" w:color="auto" w:fill="252526"/>
+        <w:spacing w:before="100" w:beforeAutospacing="1" w:after="100" w:afterAutospacing="1" w:line="240" w:lineRule="auto"/>
+        <w:rPr>
+          <w:rFonts w:ascii="Segoe UI" w:hAnsi="Segoe UI" w:cs="Segoe UI"/>
+          <w:color w:val="CCCCCC"/>
+          <w:sz w:val="20"/>
+          <w:szCs w:val="20"/>
+        </w:rPr>
+      </w:pPr>
+      <w:r>
+        <w:rPr>
+          <w:rFonts w:ascii="Segoe UI" w:hAnsi="Segoe UI" w:cs="Segoe UI"/>
+          <w:color w:val="CCCCCC"/>
+          <w:sz w:val="20"/>
+          <w:szCs w:val="20"/>
+        </w:rPr>
+        <w:t>Develop a more comprehensive approach to analyze all segments</w:t>
+      </w:r>
+    </w:p>
+    <w:p>
+      <w:pPr>
+        <w:numPr>
+          <w:ilvl w:val="0"/>
+          <w:numId w:val="74"/>
+        </w:numPr>
+        <w:shd w:val="clear" w:color="auto" w:fill="252526"/>
+        <w:spacing w:before="100" w:beforeAutospacing="1" w:after="100" w:afterAutospacing="1" w:line="240" w:lineRule="auto"/>
+        <w:rPr>
+          <w:rFonts w:ascii="Segoe UI" w:hAnsi="Segoe UI" w:cs="Segoe UI"/>
+          <w:color w:val="CCCCCC"/>
+          <w:sz w:val="20"/>
+          <w:szCs w:val="20"/>
+        </w:rPr>
+      </w:pPr>
+      <w:r>
+        <w:rPr>
+          <w:rFonts w:ascii="Segoe UI" w:hAnsi="Segoe UI" w:cs="Segoe UI"/>
+          <w:color w:val="CCCCCC"/>
+          <w:sz w:val="20"/>
+          <w:szCs w:val="20"/>
+        </w:rPr>
+        <w:t>Create a visualization strategy that compares phylogenies across segments</w:t>
+      </w:r>
+    </w:p>
+    <w:p>
+      <w:pPr>
+        <w:pStyle w:val="Heading3"/>
+        <w:shd w:val="clear" w:color="auto" w:fill="252526"/>
+        <w:spacing w:before="0" w:beforeAutospacing="0" w:after="120" w:afterAutospacing="0"/>
+        <w:rPr>
+          <w:rFonts w:ascii="Segoe UI" w:hAnsi="Segoe UI" w:cs="Segoe UI"/>
+          <w:color w:val="CCCCCC"/>
+          <w:sz w:val="20"/>
+          <w:szCs w:val="20"/>
+        </w:rPr>
+      </w:pPr>
+      <w:r>
+        <w:rPr>
+          <w:rFonts w:ascii="Segoe UI" w:hAnsi="Segoe UI" w:cs="Segoe UI"/>
+          <w:color w:val="CCCCCC"/>
+          <w:sz w:val="20"/>
+          <w:szCs w:val="20"/>
+        </w:rPr>
+        <w:t>3. Incremental Data Updates</w:t>
+      </w:r>
+    </w:p>
+    <w:p>
+      <w:pPr>
+        <w:pStyle w:val="NormalWeb"/>
+        <w:shd w:val="clear" w:color="auto" w:fill="252526"/>
+        <w:spacing w:before="0" w:beforeAutospacing="0" w:after="240" w:afterAutospacing="0"/>
+        <w:rPr>
+          <w:rFonts w:ascii="Segoe UI" w:hAnsi="Segoe UI" w:cs="Segoe UI"/>
+          <w:color w:val="CCCCCC"/>
+          <w:sz w:val="20"/>
+          <w:szCs w:val="20"/>
+        </w:rPr>
+      </w:pPr>
+      <w:r>
+        <w:rPr>
+          <w:rFonts w:ascii="Segoe UI" w:hAnsi="Segoe UI" w:cs="Segoe UI"/>
+          <w:color w:val="CCCCCC"/>
+          <w:sz w:val="20"/>
+          <w:szCs w:val="20"/>
+        </w:rPr>
+        <w:t>The current download script fetches all data each time. Consider:</w:t>
+      </w:r>
+    </w:p>
+    <w:p>
+      <w:pPr>
+        <w:numPr>
+          <w:ilvl w:val="0"/>
+          <w:numId w:val="75"/>
+        </w:numPr>
+        <w:shd w:val="clear" w:color="auto" w:fill="252526"/>
+        <w:spacing w:before="100" w:beforeAutospacing="1" w:after="100" w:afterAutospacing="1" w:line="240" w:lineRule="auto"/>
+        <w:rPr>
+          <w:rFonts w:ascii="Segoe UI" w:hAnsi="Segoe UI" w:cs="Segoe UI"/>
+          <w:color w:val="CCCCCC"/>
+          <w:sz w:val="20"/>
+          <w:szCs w:val="20"/>
+        </w:rPr>
+      </w:pPr>
+      <w:r>
+        <w:rPr>
+          <w:rFonts w:ascii="Segoe UI" w:hAnsi="Segoe UI" w:cs="Segoe UI"/>
+          <w:color w:val="CCCCCC"/>
+          <w:sz w:val="20"/>
+          <w:szCs w:val="20"/>
+        </w:rPr>
+        <w:t>Implementing incremental data fetching by tracking last update timestamps</w:t>
+      </w:r>
+    </w:p>
+    <w:p>
+      <w:pPr>
+        <w:numPr>
+          <w:ilvl w:val="0"/>
+          <w:numId w:val="75"/>
+        </w:numPr>
+        <w:shd w:val="clear" w:color="auto" w:fill="252526"/>
+        <w:spacing w:before="100" w:beforeAutospacing="1" w:after="100" w:afterAutospacing="1" w:line="240" w:lineRule="auto"/>
+        <w:rPr>
+          <w:rFonts w:ascii="Segoe UI" w:hAnsi="Segoe UI" w:cs="Segoe UI"/>
+          <w:color w:val="CCCCCC"/>
+          <w:sz w:val="20"/>
+          <w:szCs w:val="20"/>
+        </w:rPr>
+      </w:pPr>
+      <w:r>
+        <w:rPr>
+          <w:rFonts w:ascii="Segoe UI" w:hAnsi="Segoe UI" w:cs="Segoe UI"/>
+          <w:color w:val="CCCCCC"/>
+          <w:sz w:val="20"/>
+          <w:szCs w:val="20"/>
+        </w:rPr>
+        <w:t>Creating a local versioned archive of sequences as mentioned in your Guide</w:t>
+      </w:r>
+    </w:p>
+    <w:p>
+      <w:pPr>
+        <w:pStyle w:val="Heading3"/>
+        <w:shd w:val="clear" w:color="auto" w:fill="252526"/>
+        <w:spacing w:before="0" w:beforeAutospacing="0" w:after="120" w:afterAutospacing="0"/>
+        <w:rPr>
+          <w:rFonts w:ascii="Segoe UI" w:hAnsi="Segoe UI" w:cs="Segoe UI"/>
+          <w:color w:val="CCCCCC"/>
+          <w:sz w:val="20"/>
+          <w:szCs w:val="20"/>
+        </w:rPr>
+      </w:pPr>
+      <w:r>
+        <w:rPr>
+          <w:rFonts w:ascii="Segoe UI" w:hAnsi="Segoe UI" w:cs="Segoe UI"/>
+          <w:color w:val="CCCCCC"/>
+          <w:sz w:val="20"/>
+          <w:szCs w:val="20"/>
+        </w:rPr>
+        <w:t>4. Quality Control Reporting</w:t>
+      </w:r>
+    </w:p>
+    <w:p>
+      <w:pPr>
+        <w:pStyle w:val="NormalWeb"/>
+        <w:shd w:val="clear" w:color="auto" w:fill="252526"/>
+        <w:spacing w:before="0" w:beforeAutospacing="0" w:after="240" w:afterAutospacing="0"/>
+        <w:rPr>
+          <w:rFonts w:ascii="Segoe UI" w:hAnsi="Segoe UI" w:cs="Segoe UI"/>
+          <w:color w:val="CCCCCC"/>
+          <w:sz w:val="20"/>
+          <w:szCs w:val="20"/>
+        </w:rPr>
+      </w:pPr>
+      <w:r>
+        <w:rPr>
+          <w:rFonts w:ascii="Segoe UI" w:hAnsi="Segoe UI" w:cs="Segoe UI"/>
+          <w:color w:val="CCCCCC"/>
+          <w:sz w:val="20"/>
+          <w:szCs w:val="20"/>
+        </w:rPr>
+        <w:t>Add structured QC reporting to complement your filtering:</w:t>
+      </w:r>
+    </w:p>
+    <w:p>
+      <w:pPr>
+        <w:numPr>
+          <w:ilvl w:val="0"/>
+          <w:numId w:val="76"/>
+        </w:numPr>
+        <w:shd w:val="clear" w:color="auto" w:fill="252526"/>
+        <w:spacing w:before="100" w:beforeAutospacing="1" w:after="100" w:afterAutospacing="1" w:line="240" w:lineRule="auto"/>
+        <w:rPr>
+          <w:rFonts w:ascii="Segoe UI" w:hAnsi="Segoe UI" w:cs="Segoe UI"/>
+          <w:color w:val="CCCCCC"/>
+          <w:sz w:val="20"/>
+          <w:szCs w:val="20"/>
+        </w:rPr>
+      </w:pPr>
+      <w:r>
+        <w:rPr>
+          <w:rFonts w:ascii="Segoe UI" w:hAnsi="Segoe UI" w:cs="Segoe UI"/>
+          <w:color w:val="CCCCCC"/>
+          <w:sz w:val="20"/>
+          <w:szCs w:val="20"/>
+        </w:rPr>
+        <w:t>Generate QC summary reports during pipeline runs</w:t>
+      </w:r>
+    </w:p>
+    <w:p>
+      <w:pPr>
+        <w:numPr>
+          <w:ilvl w:val="0"/>
+          <w:numId w:val="76"/>
+        </w:numPr>
+        <w:shd w:val="clear" w:color="auto" w:fill="252526"/>
+        <w:spacing w:before="100" w:beforeAutospacing="1" w:after="100" w:afterAutospacing="1" w:line="240" w:lineRule="auto"/>
+        <w:rPr>
+          <w:rFonts w:ascii="Segoe UI" w:hAnsi="Segoe UI" w:cs="Segoe UI"/>
+          <w:color w:val="CCCCCC"/>
+          <w:sz w:val="20"/>
+          <w:szCs w:val="20"/>
+        </w:rPr>
+      </w:pPr>
       <w:bookmarkStart w:id="0" w:name="_GoBack"/>
-      <w:bookmarkEnd w:id="0"/>
-    </w:p>
+      <w:r>
+        <w:rPr>
+          <w:rFonts w:ascii="Segoe UI" w:hAnsi="Segoe UI" w:cs="Segoe UI"/>
+          <w:color w:val="CCCCCC"/>
+          <w:sz w:val="20"/>
+          <w:szCs w:val="20"/>
+        </w:rPr>
+        <w:t>Track sequence quality metrics over time</w:t>
+      </w:r>
+    </w:p>
+    <w:bookmarkEnd w:id="0"/>
+    <w:p>
+      <w:pPr>
+        <w:rPr>
+          <w:color w:val="FF0000"/>
+        </w:rPr>
+      </w:pPr>
+      <w:r>
+        <w:rPr>
+          <w:color w:val="FF0000"/>
+        </w:rPr>
+        <w:t>6. Future Enhancement Opportunities</w:t>
+      </w:r>
+    </w:p>
+    <w:p>
+      <w:pPr>
+        <w:rPr>
+          <w:color w:val="FF0000"/>
+        </w:rPr>
+      </w:pPr>
+      <w:r>
+        <w:rPr>
+          <w:color w:val="FF0000"/>
+        </w:rPr>
+        <w:t>For future iterations, consider:</w:t>
+      </w:r>
+    </w:p>
+    <w:p>
+      <w:pPr>
+        <w:rPr>
+          <w:color w:val="FF0000"/>
+        </w:rPr>
+      </w:pPr>
+      <w:r>
+        <w:rPr>
+          <w:color w:val="FF0000"/>
+        </w:rPr>
+        <w:t>Interactive Visualizations: Adding charts to the HTML report</w:t>
+      </w:r>
+    </w:p>
+    <w:p>
+      <w:pPr>
+        <w:rPr>
+          <w:color w:val="FF0000"/>
+        </w:rPr>
+      </w:pPr>
+      <w:r>
+        <w:rPr>
+          <w:color w:val="FF0000"/>
+        </w:rPr>
+        <w:t>Trend Analysis: Tracking QC metrics over time</w:t>
+      </w:r>
+    </w:p>
+    <w:p>
+      <w:pPr>
+        <w:rPr>
+          <w:color w:val="FF0000"/>
+        </w:rPr>
+      </w:pPr>
+      <w:r>
+        <w:rPr>
+          <w:color w:val="FF0000"/>
+        </w:rPr>
+        <w:t>Alerts: Implementing threshold-based notifications</w:t>
+      </w:r>
+    </w:p>
+    <w:p>
+      <w:pPr>
+        <w:rPr>
+          <w:color w:val="FF0000"/>
+        </w:rPr>
+      </w:pPr>
+      <w:r>
+        <w:rPr>
+          <w:color w:val="FF0000"/>
+        </w:rPr>
+        <w:t xml:space="preserve">Reference Customization: Developing RVF-specific QC parameters for </w:t>
+      </w:r>
+      <w:proofErr w:type="spellStart"/>
+      <w:r>
+        <w:rPr>
+          <w:color w:val="FF0000"/>
+        </w:rPr>
+        <w:t>Nextclade</w:t>
+      </w:r>
+      <w:proofErr w:type="spellEnd"/>
+    </w:p>
+    <w:p>
+      <w:pPr>
+        <w:rPr>
+          <w:color w:val="FF0000"/>
+        </w:rPr>
+      </w:pPr>
+      <w:r>
+        <w:rPr>
+          <w:color w:val="FF0000"/>
+        </w:rPr>
+        <w:t>Multi-Segment Analysis: Enhanced reporting for segment-specific QC metrics</w:t>
+      </w:r>
+    </w:p>
+    <w:p>
+      <w:pPr>
+        <w:rPr>
+          <w:color w:val="FF0000"/>
+        </w:rPr>
+      </w:pPr>
+      <w:r>
+        <w:rPr>
+          <w:color w:val="FF0000"/>
+        </w:rPr>
+        <w:t>This implementation provides a robust foundation for sequence quality control that can be further refined as your project evolves.</w:t>
+      </w:r>
+    </w:p>
+    <w:p>
+      <w:pPr>
+        <w:shd w:val="clear" w:color="auto" w:fill="252526"/>
+        <w:spacing w:before="100" w:beforeAutospacing="1" w:after="100" w:afterAutospacing="1" w:line="240" w:lineRule="auto"/>
+        <w:rPr>
+          <w:rFonts w:ascii="Segoe UI" w:hAnsi="Segoe UI" w:cs="Segoe UI"/>
+          <w:color w:val="CCCCCC"/>
+          <w:sz w:val="20"/>
+          <w:szCs w:val="20"/>
+        </w:rPr>
+      </w:pPr>
+    </w:p>
+    <w:p>
+      <w:pPr>
+        <w:pStyle w:val="Heading3"/>
+        <w:shd w:val="clear" w:color="auto" w:fill="252526"/>
+        <w:spacing w:before="0" w:beforeAutospacing="0" w:after="120" w:afterAutospacing="0"/>
+        <w:rPr>
+          <w:rFonts w:ascii="Segoe UI" w:hAnsi="Segoe UI" w:cs="Segoe UI"/>
+          <w:color w:val="CCCCCC"/>
+          <w:sz w:val="20"/>
+          <w:szCs w:val="20"/>
+        </w:rPr>
+      </w:pPr>
+      <w:r>
+        <w:rPr>
+          <w:rFonts w:ascii="Segoe UI" w:hAnsi="Segoe UI" w:cs="Segoe UI"/>
+          <w:color w:val="CCCCCC"/>
+          <w:sz w:val="20"/>
+          <w:szCs w:val="20"/>
+        </w:rPr>
+        <w:t>5. Failure Recovery and Monitoring</w:t>
+      </w:r>
+    </w:p>
+    <w:p>
+      <w:pPr>
+        <w:pStyle w:val="NormalWeb"/>
+        <w:shd w:val="clear" w:color="auto" w:fill="252526"/>
+        <w:spacing w:before="0" w:beforeAutospacing="0" w:after="240" w:afterAutospacing="0"/>
+        <w:rPr>
+          <w:rFonts w:ascii="Segoe UI" w:hAnsi="Segoe UI" w:cs="Segoe UI"/>
+          <w:color w:val="CCCCCC"/>
+          <w:sz w:val="20"/>
+          <w:szCs w:val="20"/>
+        </w:rPr>
+      </w:pPr>
+      <w:r>
+        <w:rPr>
+          <w:rFonts w:ascii="Segoe UI" w:hAnsi="Segoe UI" w:cs="Segoe UI"/>
+          <w:color w:val="CCCCCC"/>
+          <w:sz w:val="20"/>
+          <w:szCs w:val="20"/>
+        </w:rPr>
+        <w:lastRenderedPageBreak/>
+        <w:t>Enhance resilience through:</w:t>
+      </w:r>
+    </w:p>
+    <w:p>
+      <w:pPr>
+        <w:numPr>
+          <w:ilvl w:val="0"/>
+          <w:numId w:val="77"/>
+        </w:numPr>
+        <w:shd w:val="clear" w:color="auto" w:fill="252526"/>
+        <w:spacing w:before="100" w:beforeAutospacing="1" w:after="100" w:afterAutospacing="1" w:line="240" w:lineRule="auto"/>
+        <w:rPr>
+          <w:rFonts w:ascii="Segoe UI" w:hAnsi="Segoe UI" w:cs="Segoe UI"/>
+          <w:color w:val="CCCCCC"/>
+          <w:sz w:val="20"/>
+          <w:szCs w:val="20"/>
+        </w:rPr>
+      </w:pPr>
+      <w:r>
+        <w:rPr>
+          <w:rFonts w:ascii="Segoe UI" w:hAnsi="Segoe UI" w:cs="Segoe UI"/>
+          <w:color w:val="CCCCCC"/>
+          <w:sz w:val="20"/>
+          <w:szCs w:val="20"/>
+        </w:rPr>
+        <w:t>Retry logic for network-dependent steps</w:t>
+      </w:r>
+    </w:p>
+    <w:p>
+      <w:pPr>
+        <w:numPr>
+          <w:ilvl w:val="0"/>
+          <w:numId w:val="77"/>
+        </w:numPr>
+        <w:shd w:val="clear" w:color="auto" w:fill="252526"/>
+        <w:spacing w:before="100" w:beforeAutospacing="1" w:after="100" w:afterAutospacing="1" w:line="240" w:lineRule="auto"/>
+        <w:rPr>
+          <w:rFonts w:ascii="Segoe UI" w:hAnsi="Segoe UI" w:cs="Segoe UI"/>
+          <w:color w:val="CCCCCC"/>
+          <w:sz w:val="20"/>
+          <w:szCs w:val="20"/>
+        </w:rPr>
+      </w:pPr>
+      <w:r>
+        <w:rPr>
+          <w:rFonts w:ascii="Segoe UI" w:hAnsi="Segoe UI" w:cs="Segoe UI"/>
+          <w:color w:val="CCCCCC"/>
+          <w:sz w:val="20"/>
+          <w:szCs w:val="20"/>
+        </w:rPr>
+        <w:t>More comprehensive logging with severity levels</w:t>
+      </w:r>
+    </w:p>
+    <w:p>
+      <w:pPr>
+        <w:numPr>
+          <w:ilvl w:val="0"/>
+          <w:numId w:val="77"/>
+        </w:numPr>
+        <w:shd w:val="clear" w:color="auto" w:fill="252526"/>
+        <w:spacing w:before="100" w:beforeAutospacing="1" w:after="100" w:afterAutospacing="1" w:line="240" w:lineRule="auto"/>
+        <w:rPr>
+          <w:rFonts w:ascii="Segoe UI" w:hAnsi="Segoe UI" w:cs="Segoe UI"/>
+          <w:color w:val="CCCCCC"/>
+          <w:sz w:val="20"/>
+          <w:szCs w:val="20"/>
+        </w:rPr>
+      </w:pPr>
+      <w:r>
+        <w:rPr>
+          <w:rFonts w:ascii="Segoe UI" w:hAnsi="Segoe UI" w:cs="Segoe UI"/>
+          <w:color w:val="CCCCCC"/>
+          <w:sz w:val="20"/>
+          <w:szCs w:val="20"/>
+        </w:rPr>
+        <w:t>A notification system for pipeline failures</w:t>
+      </w:r>
+    </w:p>
+    <w:p>
+      <w:pPr>
+        <w:pStyle w:val="Heading3"/>
+        <w:shd w:val="clear" w:color="auto" w:fill="252526"/>
+        <w:spacing w:before="0" w:beforeAutospacing="0" w:after="120" w:afterAutospacing="0"/>
+        <w:rPr>
+          <w:rFonts w:ascii="Segoe UI" w:hAnsi="Segoe UI" w:cs="Segoe UI"/>
+          <w:color w:val="CCCCCC"/>
+          <w:sz w:val="20"/>
+          <w:szCs w:val="20"/>
+        </w:rPr>
+      </w:pPr>
+      <w:r>
+        <w:rPr>
+          <w:rFonts w:ascii="Segoe UI" w:hAnsi="Segoe UI" w:cs="Segoe UI"/>
+          <w:color w:val="CCCCCC"/>
+          <w:sz w:val="20"/>
+          <w:szCs w:val="20"/>
+        </w:rPr>
+        <w:t>6. Documentation Enhancements</w:t>
+      </w:r>
+    </w:p>
+    <w:p>
+      <w:pPr>
+        <w:pStyle w:val="NormalWeb"/>
+        <w:shd w:val="clear" w:color="auto" w:fill="252526"/>
+        <w:spacing w:before="0" w:beforeAutospacing="0" w:after="240" w:afterAutospacing="0"/>
+        <w:rPr>
+          <w:rFonts w:ascii="Segoe UI" w:hAnsi="Segoe UI" w:cs="Segoe UI"/>
+          <w:color w:val="CCCCCC"/>
+          <w:sz w:val="20"/>
+          <w:szCs w:val="20"/>
+        </w:rPr>
+      </w:pPr>
+      <w:r>
+        <w:rPr>
+          <w:rFonts w:ascii="Segoe UI" w:hAnsi="Segoe UI" w:cs="Segoe UI"/>
+          <w:color w:val="CCCCCC"/>
+          <w:sz w:val="20"/>
+          <w:szCs w:val="20"/>
+        </w:rPr>
+        <w:t>Your README is a good start, but consider adding:</w:t>
+      </w:r>
+    </w:p>
+    <w:p>
+      <w:pPr>
+        <w:numPr>
+          <w:ilvl w:val="0"/>
+          <w:numId w:val="78"/>
+        </w:numPr>
+        <w:shd w:val="clear" w:color="auto" w:fill="252526"/>
+        <w:spacing w:before="100" w:beforeAutospacing="1" w:after="100" w:afterAutospacing="1" w:line="240" w:lineRule="auto"/>
+        <w:rPr>
+          <w:rFonts w:ascii="Segoe UI" w:hAnsi="Segoe UI" w:cs="Segoe UI"/>
+          <w:color w:val="CCCCCC"/>
+          <w:sz w:val="20"/>
+          <w:szCs w:val="20"/>
+        </w:rPr>
+      </w:pPr>
+      <w:r>
+        <w:rPr>
+          <w:rFonts w:ascii="Segoe UI" w:hAnsi="Segoe UI" w:cs="Segoe UI"/>
+          <w:color w:val="CCCCCC"/>
+          <w:sz w:val="20"/>
+          <w:szCs w:val="20"/>
+        </w:rPr>
+        <w:t>A high-level architectural diagram showing data flow</w:t>
+      </w:r>
+    </w:p>
+    <w:p>
+      <w:pPr>
+        <w:numPr>
+          <w:ilvl w:val="0"/>
+          <w:numId w:val="78"/>
+        </w:numPr>
+        <w:shd w:val="clear" w:color="auto" w:fill="252526"/>
+        <w:spacing w:before="100" w:beforeAutospacing="1" w:after="100" w:afterAutospacing="1" w:line="240" w:lineRule="auto"/>
+        <w:rPr>
+          <w:rFonts w:ascii="Segoe UI" w:hAnsi="Segoe UI" w:cs="Segoe UI"/>
+          <w:color w:val="CCCCCC"/>
+          <w:sz w:val="20"/>
+          <w:szCs w:val="20"/>
+        </w:rPr>
+      </w:pPr>
+      <w:r>
+        <w:rPr>
+          <w:rFonts w:ascii="Segoe UI" w:hAnsi="Segoe UI" w:cs="Segoe UI"/>
+          <w:color w:val="CCCCCC"/>
+          <w:sz w:val="20"/>
+          <w:szCs w:val="20"/>
+        </w:rPr>
+        <w:t>Detailed examples of how to adapt the system for other pathogens</w:t>
+      </w:r>
+    </w:p>
+    <w:p>
+      <w:pPr>
+        <w:numPr>
+          <w:ilvl w:val="0"/>
+          <w:numId w:val="78"/>
+        </w:numPr>
+        <w:shd w:val="clear" w:color="auto" w:fill="252526"/>
+        <w:spacing w:before="100" w:beforeAutospacing="1" w:after="100" w:afterAutospacing="1" w:line="240" w:lineRule="auto"/>
+        <w:rPr>
+          <w:rFonts w:ascii="Segoe UI" w:hAnsi="Segoe UI" w:cs="Segoe UI"/>
+          <w:color w:val="CCCCCC"/>
+          <w:sz w:val="20"/>
+          <w:szCs w:val="20"/>
+        </w:rPr>
+      </w:pPr>
+      <w:r>
+        <w:rPr>
+          <w:rFonts w:ascii="Segoe UI" w:hAnsi="Segoe UI" w:cs="Segoe UI"/>
+          <w:color w:val="CCCCCC"/>
+          <w:sz w:val="20"/>
+          <w:szCs w:val="20"/>
+        </w:rPr>
+        <w:t>Troubleshooting guides for common failure points</w:t>
+      </w:r>
+    </w:p>
+    <w:p>
+      <w:pPr>
+        <w:pStyle w:val="Heading2"/>
+        <w:shd w:val="clear" w:color="auto" w:fill="252526"/>
+        <w:spacing w:before="240" w:after="120"/>
+        <w:rPr>
+          <w:rFonts w:ascii="Segoe UI" w:hAnsi="Segoe UI" w:cs="Segoe UI"/>
+          <w:color w:val="CCCCCC"/>
+          <w:sz w:val="24"/>
+          <w:szCs w:val="24"/>
+        </w:rPr>
+      </w:pPr>
+      <w:r>
+        <w:rPr>
+          <w:rFonts w:ascii="Segoe UI" w:hAnsi="Segoe UI" w:cs="Segoe UI"/>
+          <w:color w:val="CCCCCC"/>
+          <w:sz w:val="24"/>
+          <w:szCs w:val="24"/>
+        </w:rPr>
+        <w:t>Next Development Priorities</w:t>
+      </w:r>
+    </w:p>
+    <w:p>
+      <w:pPr>
+        <w:pStyle w:val="NormalWeb"/>
+        <w:shd w:val="clear" w:color="auto" w:fill="252526"/>
+        <w:spacing w:before="0" w:beforeAutospacing="0" w:after="240" w:afterAutospacing="0"/>
+        <w:rPr>
+          <w:rFonts w:ascii="Segoe UI" w:hAnsi="Segoe UI" w:cs="Segoe UI"/>
+          <w:color w:val="CCCCCC"/>
+          <w:sz w:val="20"/>
+          <w:szCs w:val="20"/>
+        </w:rPr>
+      </w:pPr>
+      <w:r>
+        <w:rPr>
+          <w:rFonts w:ascii="Segoe UI" w:hAnsi="Segoe UI" w:cs="Segoe UI"/>
+          <w:color w:val="CCCCCC"/>
+          <w:sz w:val="20"/>
+          <w:szCs w:val="20"/>
+        </w:rPr>
+        <w:t>Based on your implementation plan, these areas would benefit from immediate focus:</w:t>
+      </w:r>
+    </w:p>
+    <w:p>
+      <w:pPr>
+        <w:numPr>
+          <w:ilvl w:val="0"/>
+          <w:numId w:val="79"/>
+        </w:numPr>
+        <w:shd w:val="clear" w:color="auto" w:fill="252526"/>
+        <w:spacing w:before="100" w:beforeAutospacing="1" w:after="100" w:afterAutospacing="1" w:line="240" w:lineRule="auto"/>
+        <w:rPr>
+          <w:rFonts w:ascii="Segoe UI" w:hAnsi="Segoe UI" w:cs="Segoe UI"/>
+          <w:color w:val="CCCCCC"/>
+          <w:sz w:val="20"/>
+          <w:szCs w:val="20"/>
+        </w:rPr>
+      </w:pPr>
+      <w:r>
+        <w:rPr>
+          <w:rStyle w:val="Strong"/>
+          <w:rFonts w:ascii="Segoe UI" w:hAnsi="Segoe UI" w:cs="Segoe UI"/>
+          <w:color w:val="CCCCCC"/>
+          <w:sz w:val="20"/>
+          <w:szCs w:val="20"/>
+        </w:rPr>
+        <w:t>Metadata schema definition</w:t>
+      </w:r>
+      <w:r>
+        <w:rPr>
+          <w:rFonts w:ascii="Segoe UI" w:hAnsi="Segoe UI" w:cs="Segoe UI"/>
+          <w:color w:val="CCCCCC"/>
+          <w:sz w:val="20"/>
+          <w:szCs w:val="20"/>
+        </w:rPr>
+        <w:t> and validation implementation</w:t>
+      </w:r>
+    </w:p>
+    <w:p>
+      <w:pPr>
+        <w:numPr>
+          <w:ilvl w:val="0"/>
+          <w:numId w:val="79"/>
+        </w:numPr>
+        <w:shd w:val="clear" w:color="auto" w:fill="252526"/>
+        <w:spacing w:before="100" w:beforeAutospacing="1" w:after="100" w:afterAutospacing="1" w:line="240" w:lineRule="auto"/>
+        <w:rPr>
+          <w:rFonts w:ascii="Segoe UI" w:hAnsi="Segoe UI" w:cs="Segoe UI"/>
+          <w:color w:val="CCCCCC"/>
+          <w:sz w:val="20"/>
+          <w:szCs w:val="20"/>
+        </w:rPr>
+      </w:pPr>
+      <w:r>
+        <w:rPr>
+          <w:rStyle w:val="Strong"/>
+          <w:rFonts w:ascii="Segoe UI" w:hAnsi="Segoe UI" w:cs="Segoe UI"/>
+          <w:color w:val="CCCCCC"/>
+          <w:sz w:val="20"/>
+          <w:szCs w:val="20"/>
+        </w:rPr>
+        <w:t>Docker containerization</w:t>
+      </w:r>
+      <w:r>
+        <w:rPr>
+          <w:rFonts w:ascii="Segoe UI" w:hAnsi="Segoe UI" w:cs="Segoe UI"/>
+          <w:color w:val="CCCCCC"/>
+          <w:sz w:val="20"/>
+          <w:szCs w:val="20"/>
+        </w:rPr>
+        <w:t> to ensure reproducibility across environments</w:t>
+      </w:r>
+    </w:p>
+    <w:p>
+      <w:pPr>
+        <w:numPr>
+          <w:ilvl w:val="0"/>
+          <w:numId w:val="79"/>
+        </w:numPr>
+        <w:shd w:val="clear" w:color="auto" w:fill="252526"/>
+        <w:spacing w:before="100" w:beforeAutospacing="1" w:after="100" w:afterAutospacing="1" w:line="240" w:lineRule="auto"/>
+        <w:rPr>
+          <w:rFonts w:ascii="Segoe UI" w:hAnsi="Segoe UI" w:cs="Segoe UI"/>
+          <w:color w:val="CCCCCC"/>
+          <w:sz w:val="20"/>
+          <w:szCs w:val="20"/>
+        </w:rPr>
+      </w:pPr>
+      <w:r>
+        <w:rPr>
+          <w:rStyle w:val="Strong"/>
+          <w:rFonts w:ascii="Segoe UI" w:hAnsi="Segoe UI" w:cs="Segoe UI"/>
+          <w:color w:val="CCCCCC"/>
+          <w:sz w:val="20"/>
+          <w:szCs w:val="20"/>
+        </w:rPr>
+        <w:t>Automated scheduling setup</w:t>
+      </w:r>
+      <w:r>
+        <w:rPr>
+          <w:rFonts w:ascii="Segoe UI" w:hAnsi="Segoe UI" w:cs="Segoe UI"/>
+          <w:color w:val="CCCCCC"/>
+          <w:sz w:val="20"/>
+          <w:szCs w:val="20"/>
+        </w:rPr>
+        <w:t xml:space="preserve"> (GitHub Actions or local </w:t>
+      </w:r>
+      <w:proofErr w:type="spellStart"/>
+      <w:r>
+        <w:rPr>
+          <w:rFonts w:ascii="Segoe UI" w:hAnsi="Segoe UI" w:cs="Segoe UI"/>
+          <w:color w:val="CCCCCC"/>
+          <w:sz w:val="20"/>
+          <w:szCs w:val="20"/>
+        </w:rPr>
+        <w:t>cron</w:t>
+      </w:r>
+      <w:proofErr w:type="spellEnd"/>
+      <w:r>
+        <w:rPr>
+          <w:rFonts w:ascii="Segoe UI" w:hAnsi="Segoe UI" w:cs="Segoe UI"/>
+          <w:color w:val="CCCCCC"/>
+          <w:sz w:val="20"/>
+          <w:szCs w:val="20"/>
+        </w:rPr>
+        <w:t xml:space="preserve"> jobs)</w:t>
+      </w:r>
+    </w:p>
+    <w:p>
+      <w:pPr>
+        <w:numPr>
+          <w:ilvl w:val="0"/>
+          <w:numId w:val="79"/>
+        </w:numPr>
+        <w:shd w:val="clear" w:color="auto" w:fill="252526"/>
+        <w:spacing w:before="100" w:beforeAutospacing="1" w:after="100" w:afterAutospacing="1" w:line="240" w:lineRule="auto"/>
+        <w:rPr>
+          <w:rFonts w:ascii="Segoe UI" w:hAnsi="Segoe UI" w:cs="Segoe UI"/>
+          <w:color w:val="CCCCCC"/>
+          <w:sz w:val="20"/>
+          <w:szCs w:val="20"/>
+        </w:rPr>
+      </w:pPr>
+      <w:r>
+        <w:rPr>
+          <w:rStyle w:val="Strong"/>
+          <w:rFonts w:ascii="Segoe UI" w:hAnsi="Segoe UI" w:cs="Segoe UI"/>
+          <w:color w:val="CCCCCC"/>
+          <w:sz w:val="20"/>
+          <w:szCs w:val="20"/>
+        </w:rPr>
+        <w:t>Enhanced QC pipeline</w:t>
+      </w:r>
+      <w:r>
+        <w:rPr>
+          <w:rFonts w:ascii="Segoe UI" w:hAnsi="Segoe UI" w:cs="Segoe UI"/>
+          <w:color w:val="CCCCCC"/>
+          <w:sz w:val="20"/>
+          <w:szCs w:val="20"/>
+        </w:rPr>
+        <w:t xml:space="preserve"> with </w:t>
+      </w:r>
+      <w:proofErr w:type="spellStart"/>
+      <w:r>
+        <w:rPr>
+          <w:rFonts w:ascii="Segoe UI" w:hAnsi="Segoe UI" w:cs="Segoe UI"/>
+          <w:color w:val="CCCCCC"/>
+          <w:sz w:val="20"/>
+          <w:szCs w:val="20"/>
+        </w:rPr>
+        <w:t>Nextclade</w:t>
+      </w:r>
+      <w:proofErr w:type="spellEnd"/>
+      <w:r>
+        <w:rPr>
+          <w:rFonts w:ascii="Segoe UI" w:hAnsi="Segoe UI" w:cs="Segoe UI"/>
+          <w:color w:val="CCCCCC"/>
+          <w:sz w:val="20"/>
+          <w:szCs w:val="20"/>
+        </w:rPr>
+        <w:t xml:space="preserve"> integration</w:t>
+      </w:r>
+    </w:p>
+    <w:p>
+      <w:pPr>
+        <w:numPr>
+          <w:ilvl w:val="0"/>
+          <w:numId w:val="79"/>
+        </w:numPr>
+        <w:shd w:val="clear" w:color="auto" w:fill="252526"/>
+        <w:spacing w:before="100" w:beforeAutospacing="1" w:after="100" w:afterAutospacing="1" w:line="240" w:lineRule="auto"/>
+        <w:rPr>
+          <w:rFonts w:ascii="Segoe UI" w:hAnsi="Segoe UI" w:cs="Segoe UI"/>
+          <w:color w:val="CCCCCC"/>
+          <w:sz w:val="20"/>
+          <w:szCs w:val="20"/>
+        </w:rPr>
+      </w:pPr>
+      <w:r>
+        <w:rPr>
+          <w:rStyle w:val="Strong"/>
+          <w:rFonts w:ascii="Segoe UI" w:hAnsi="Segoe UI" w:cs="Segoe UI"/>
+          <w:color w:val="CCCCCC"/>
+          <w:sz w:val="20"/>
+          <w:szCs w:val="20"/>
+        </w:rPr>
+        <w:t>Comprehensive logging and monitoring</w:t>
+      </w:r>
+      <w:r>
+        <w:rPr>
+          <w:rFonts w:ascii="Segoe UI" w:hAnsi="Segoe UI" w:cs="Segoe UI"/>
+          <w:color w:val="CCCCCC"/>
+          <w:sz w:val="20"/>
+          <w:szCs w:val="20"/>
+        </w:rPr>
+        <w:t> system</w:t>
+      </w:r>
+    </w:p>
+    <w:p/>
     <w:sectPr>
       <w:pgSz w:w="12240" w:h="15840"/>
       <w:pgMar w:top="1440" w:right="1440" w:bottom="1440" w:left="1440" w:header="720" w:footer="720" w:gutter="0"/>
@@ -29846,6 +30969,268 @@
     </w:lvl>
   </w:abstractNum>
   <w:abstractNum w:abstractNumId="25" w15:restartNumberingAfterBreak="0">
+    <w:nsid w:val="2D717804"/>
+    <w:multiLevelType w:val="multilevel"/>
+    <w:tmpl w:val="0EC64392"/>
+    <w:lvl w:ilvl="0">
+      <w:start w:val="1"/>
+      <w:numFmt w:val="bullet"/>
+      <w:lvlText w:val=""/>
+      <w:lvlJc w:val="left"/>
+      <w:pPr>
+        <w:tabs>
+          <w:tab w:val="num" w:pos="720"/>
+        </w:tabs>
+        <w:ind w:left="720" w:hanging="360"/>
+      </w:pPr>
+      <w:rPr>
+        <w:rFonts w:ascii="Symbol" w:hAnsi="Symbol" w:hint="default"/>
+        <w:sz w:val="20"/>
+      </w:rPr>
+    </w:lvl>
+    <w:lvl w:ilvl="1" w:tentative="1">
+      <w:start w:val="1"/>
+      <w:numFmt w:val="bullet"/>
+      <w:lvlText w:val="o"/>
+      <w:lvlJc w:val="left"/>
+      <w:pPr>
+        <w:tabs>
+          <w:tab w:val="num" w:pos="1440"/>
+        </w:tabs>
+        <w:ind w:left="1440" w:hanging="360"/>
+      </w:pPr>
+      <w:rPr>
+        <w:rFonts w:ascii="Courier New" w:hAnsi="Courier New" w:hint="default"/>
+        <w:sz w:val="20"/>
+      </w:rPr>
+    </w:lvl>
+    <w:lvl w:ilvl="2" w:tentative="1">
+      <w:start w:val="1"/>
+      <w:numFmt w:val="bullet"/>
+      <w:lvlText w:val=""/>
+      <w:lvlJc w:val="left"/>
+      <w:pPr>
+        <w:tabs>
+          <w:tab w:val="num" w:pos="2160"/>
+        </w:tabs>
+        <w:ind w:left="2160" w:hanging="360"/>
+      </w:pPr>
+      <w:rPr>
+        <w:rFonts w:ascii="Wingdings" w:hAnsi="Wingdings" w:hint="default"/>
+        <w:sz w:val="20"/>
+      </w:rPr>
+    </w:lvl>
+    <w:lvl w:ilvl="3" w:tentative="1">
+      <w:start w:val="1"/>
+      <w:numFmt w:val="bullet"/>
+      <w:lvlText w:val=""/>
+      <w:lvlJc w:val="left"/>
+      <w:pPr>
+        <w:tabs>
+          <w:tab w:val="num" w:pos="2880"/>
+        </w:tabs>
+        <w:ind w:left="2880" w:hanging="360"/>
+      </w:pPr>
+      <w:rPr>
+        <w:rFonts w:ascii="Wingdings" w:hAnsi="Wingdings" w:hint="default"/>
+        <w:sz w:val="20"/>
+      </w:rPr>
+    </w:lvl>
+    <w:lvl w:ilvl="4" w:tentative="1">
+      <w:start w:val="1"/>
+      <w:numFmt w:val="bullet"/>
+      <w:lvlText w:val=""/>
+      <w:lvlJc w:val="left"/>
+      <w:pPr>
+        <w:tabs>
+          <w:tab w:val="num" w:pos="3600"/>
+        </w:tabs>
+        <w:ind w:left="3600" w:hanging="360"/>
+      </w:pPr>
+      <w:rPr>
+        <w:rFonts w:ascii="Wingdings" w:hAnsi="Wingdings" w:hint="default"/>
+        <w:sz w:val="20"/>
+      </w:rPr>
+    </w:lvl>
+    <w:lvl w:ilvl="5" w:tentative="1">
+      <w:start w:val="1"/>
+      <w:numFmt w:val="bullet"/>
+      <w:lvlText w:val=""/>
+      <w:lvlJc w:val="left"/>
+      <w:pPr>
+        <w:tabs>
+          <w:tab w:val="num" w:pos="4320"/>
+        </w:tabs>
+        <w:ind w:left="4320" w:hanging="360"/>
+      </w:pPr>
+      <w:rPr>
+        <w:rFonts w:ascii="Wingdings" w:hAnsi="Wingdings" w:hint="default"/>
+        <w:sz w:val="20"/>
+      </w:rPr>
+    </w:lvl>
+    <w:lvl w:ilvl="6" w:tentative="1">
+      <w:start w:val="1"/>
+      <w:numFmt w:val="bullet"/>
+      <w:lvlText w:val=""/>
+      <w:lvlJc w:val="left"/>
+      <w:pPr>
+        <w:tabs>
+          <w:tab w:val="num" w:pos="5040"/>
+        </w:tabs>
+        <w:ind w:left="5040" w:hanging="360"/>
+      </w:pPr>
+      <w:rPr>
+        <w:rFonts w:ascii="Wingdings" w:hAnsi="Wingdings" w:hint="default"/>
+        <w:sz w:val="20"/>
+      </w:rPr>
+    </w:lvl>
+    <w:lvl w:ilvl="7" w:tentative="1">
+      <w:start w:val="1"/>
+      <w:numFmt w:val="bullet"/>
+      <w:lvlText w:val=""/>
+      <w:lvlJc w:val="left"/>
+      <w:pPr>
+        <w:tabs>
+          <w:tab w:val="num" w:pos="5760"/>
+        </w:tabs>
+        <w:ind w:left="5760" w:hanging="360"/>
+      </w:pPr>
+      <w:rPr>
+        <w:rFonts w:ascii="Wingdings" w:hAnsi="Wingdings" w:hint="default"/>
+        <w:sz w:val="20"/>
+      </w:rPr>
+    </w:lvl>
+    <w:lvl w:ilvl="8" w:tentative="1">
+      <w:start w:val="1"/>
+      <w:numFmt w:val="bullet"/>
+      <w:lvlText w:val=""/>
+      <w:lvlJc w:val="left"/>
+      <w:pPr>
+        <w:tabs>
+          <w:tab w:val="num" w:pos="6480"/>
+        </w:tabs>
+        <w:ind w:left="6480" w:hanging="360"/>
+      </w:pPr>
+      <w:rPr>
+        <w:rFonts w:ascii="Wingdings" w:hAnsi="Wingdings" w:hint="default"/>
+        <w:sz w:val="20"/>
+      </w:rPr>
+    </w:lvl>
+  </w:abstractNum>
+  <w:abstractNum w:abstractNumId="26" w15:restartNumberingAfterBreak="0">
+    <w:nsid w:val="2E342C90"/>
+    <w:multiLevelType w:val="multilevel"/>
+    <w:tmpl w:val="A65A70EA"/>
+    <w:lvl w:ilvl="0">
+      <w:start w:val="1"/>
+      <w:numFmt w:val="decimal"/>
+      <w:lvlText w:val="%1."/>
+      <w:lvlJc w:val="left"/>
+      <w:pPr>
+        <w:tabs>
+          <w:tab w:val="num" w:pos="720"/>
+        </w:tabs>
+        <w:ind w:left="720" w:hanging="360"/>
+      </w:pPr>
+    </w:lvl>
+    <w:lvl w:ilvl="1" w:tentative="1">
+      <w:start w:val="1"/>
+      <w:numFmt w:val="decimal"/>
+      <w:lvlText w:val="%2."/>
+      <w:lvlJc w:val="left"/>
+      <w:pPr>
+        <w:tabs>
+          <w:tab w:val="num" w:pos="1440"/>
+        </w:tabs>
+        <w:ind w:left="1440" w:hanging="360"/>
+      </w:pPr>
+    </w:lvl>
+    <w:lvl w:ilvl="2" w:tentative="1">
+      <w:start w:val="1"/>
+      <w:numFmt w:val="decimal"/>
+      <w:lvlText w:val="%3."/>
+      <w:lvlJc w:val="left"/>
+      <w:pPr>
+        <w:tabs>
+          <w:tab w:val="num" w:pos="2160"/>
+        </w:tabs>
+        <w:ind w:left="2160" w:hanging="360"/>
+      </w:pPr>
+    </w:lvl>
+    <w:lvl w:ilvl="3" w:tentative="1">
+      <w:start w:val="1"/>
+      <w:numFmt w:val="decimal"/>
+      <w:lvlText w:val="%4."/>
+      <w:lvlJc w:val="left"/>
+      <w:pPr>
+        <w:tabs>
+          <w:tab w:val="num" w:pos="2880"/>
+        </w:tabs>
+        <w:ind w:left="2880" w:hanging="360"/>
+      </w:pPr>
+    </w:lvl>
+    <w:lvl w:ilvl="4" w:tentative="1">
+      <w:start w:val="1"/>
+      <w:numFmt w:val="decimal"/>
+      <w:lvlText w:val="%5."/>
+      <w:lvlJc w:val="left"/>
+      <w:pPr>
+        <w:tabs>
+          <w:tab w:val="num" w:pos="3600"/>
+        </w:tabs>
+        <w:ind w:left="3600" w:hanging="360"/>
+      </w:pPr>
+    </w:lvl>
+    <w:lvl w:ilvl="5" w:tentative="1">
+      <w:start w:val="1"/>
+      <w:numFmt w:val="decimal"/>
+      <w:lvlText w:val="%6."/>
+      <w:lvlJc w:val="left"/>
+      <w:pPr>
+        <w:tabs>
+          <w:tab w:val="num" w:pos="4320"/>
+        </w:tabs>
+        <w:ind w:left="4320" w:hanging="360"/>
+      </w:pPr>
+    </w:lvl>
+    <w:lvl w:ilvl="6" w:tentative="1">
+      <w:start w:val="1"/>
+      <w:numFmt w:val="decimal"/>
+      <w:lvlText w:val="%7."/>
+      <w:lvlJc w:val="left"/>
+      <w:pPr>
+        <w:tabs>
+          <w:tab w:val="num" w:pos="5040"/>
+        </w:tabs>
+        <w:ind w:left="5040" w:hanging="360"/>
+      </w:pPr>
+    </w:lvl>
+    <w:lvl w:ilvl="7" w:tentative="1">
+      <w:start w:val="1"/>
+      <w:numFmt w:val="decimal"/>
+      <w:lvlText w:val="%8."/>
+      <w:lvlJc w:val="left"/>
+      <w:pPr>
+        <w:tabs>
+          <w:tab w:val="num" w:pos="5760"/>
+        </w:tabs>
+        <w:ind w:left="5760" w:hanging="360"/>
+      </w:pPr>
+    </w:lvl>
+    <w:lvl w:ilvl="8" w:tentative="1">
+      <w:start w:val="1"/>
+      <w:numFmt w:val="decimal"/>
+      <w:lvlText w:val="%9."/>
+      <w:lvlJc w:val="left"/>
+      <w:pPr>
+        <w:tabs>
+          <w:tab w:val="num" w:pos="6480"/>
+        </w:tabs>
+        <w:ind w:left="6480" w:hanging="360"/>
+      </w:pPr>
+    </w:lvl>
+  </w:abstractNum>
+  <w:abstractNum w:abstractNumId="27" w15:restartNumberingAfterBreak="0">
     <w:nsid w:val="2F96400F"/>
     <w:multiLevelType w:val="multilevel"/>
     <w:tmpl w:val="90349970"/>
@@ -29962,7 +31347,7 @@
       </w:pPr>
     </w:lvl>
   </w:abstractNum>
-  <w:abstractNum w:abstractNumId="26" w15:restartNumberingAfterBreak="0">
+  <w:abstractNum w:abstractNumId="28" w15:restartNumberingAfterBreak="0">
     <w:nsid w:val="33BC6E2A"/>
     <w:multiLevelType w:val="multilevel"/>
     <w:tmpl w:val="2B860080"/>
@@ -30079,7 +31464,7 @@
       </w:pPr>
     </w:lvl>
   </w:abstractNum>
-  <w:abstractNum w:abstractNumId="27" w15:restartNumberingAfterBreak="0">
+  <w:abstractNum w:abstractNumId="29" w15:restartNumberingAfterBreak="0">
     <w:nsid w:val="3481720D"/>
     <w:multiLevelType w:val="multilevel"/>
     <w:tmpl w:val="5BC2ADDA"/>
@@ -30196,7 +31581,7 @@
       </w:pPr>
     </w:lvl>
   </w:abstractNum>
-  <w:abstractNum w:abstractNumId="28" w15:restartNumberingAfterBreak="0">
+  <w:abstractNum w:abstractNumId="30" w15:restartNumberingAfterBreak="0">
     <w:nsid w:val="367E4EDC"/>
     <w:multiLevelType w:val="multilevel"/>
     <w:tmpl w:val="09208AD6"/>
@@ -30313,7 +31698,7 @@
       </w:pPr>
     </w:lvl>
   </w:abstractNum>
-  <w:abstractNum w:abstractNumId="29" w15:restartNumberingAfterBreak="0">
+  <w:abstractNum w:abstractNumId="31" w15:restartNumberingAfterBreak="0">
     <w:nsid w:val="37B42BAF"/>
     <w:multiLevelType w:val="multilevel"/>
     <w:tmpl w:val="4BE631E4"/>
@@ -30430,7 +31815,7 @@
       </w:pPr>
     </w:lvl>
   </w:abstractNum>
-  <w:abstractNum w:abstractNumId="30" w15:restartNumberingAfterBreak="0">
+  <w:abstractNum w:abstractNumId="32" w15:restartNumberingAfterBreak="0">
     <w:nsid w:val="395661AF"/>
     <w:multiLevelType w:val="multilevel"/>
     <w:tmpl w:val="729439E0"/>
@@ -30579,7 +31964,156 @@
       </w:rPr>
     </w:lvl>
   </w:abstractNum>
-  <w:abstractNum w:abstractNumId="31" w15:restartNumberingAfterBreak="0">
+  <w:abstractNum w:abstractNumId="33" w15:restartNumberingAfterBreak="0">
+    <w:nsid w:val="3BBF5942"/>
+    <w:multiLevelType w:val="multilevel"/>
+    <w:tmpl w:val="E7B6F102"/>
+    <w:lvl w:ilvl="0">
+      <w:start w:val="1"/>
+      <w:numFmt w:val="bullet"/>
+      <w:lvlText w:val=""/>
+      <w:lvlJc w:val="left"/>
+      <w:pPr>
+        <w:tabs>
+          <w:tab w:val="num" w:pos="720"/>
+        </w:tabs>
+        <w:ind w:left="720" w:hanging="360"/>
+      </w:pPr>
+      <w:rPr>
+        <w:rFonts w:ascii="Symbol" w:hAnsi="Symbol" w:hint="default"/>
+        <w:sz w:val="20"/>
+      </w:rPr>
+    </w:lvl>
+    <w:lvl w:ilvl="1" w:tentative="1">
+      <w:start w:val="1"/>
+      <w:numFmt w:val="bullet"/>
+      <w:lvlText w:val="o"/>
+      <w:lvlJc w:val="left"/>
+      <w:pPr>
+        <w:tabs>
+          <w:tab w:val="num" w:pos="1440"/>
+        </w:tabs>
+        <w:ind w:left="1440" w:hanging="360"/>
+      </w:pPr>
+      <w:rPr>
+        <w:rFonts w:ascii="Courier New" w:hAnsi="Courier New" w:hint="default"/>
+        <w:sz w:val="20"/>
+      </w:rPr>
+    </w:lvl>
+    <w:lvl w:ilvl="2" w:tentative="1">
+      <w:start w:val="1"/>
+      <w:numFmt w:val="bullet"/>
+      <w:lvlText w:val=""/>
+      <w:lvlJc w:val="left"/>
+      <w:pPr>
+        <w:tabs>
+          <w:tab w:val="num" w:pos="2160"/>
+        </w:tabs>
+        <w:ind w:left="2160" w:hanging="360"/>
+      </w:pPr>
+      <w:rPr>
+        <w:rFonts w:ascii="Wingdings" w:hAnsi="Wingdings" w:hint="default"/>
+        <w:sz w:val="20"/>
+      </w:rPr>
+    </w:lvl>
+    <w:lvl w:ilvl="3" w:tentative="1">
+      <w:start w:val="1"/>
+      <w:numFmt w:val="bullet"/>
+      <w:lvlText w:val=""/>
+      <w:lvlJc w:val="left"/>
+      <w:pPr>
+        <w:tabs>
+          <w:tab w:val="num" w:pos="2880"/>
+        </w:tabs>
+        <w:ind w:left="2880" w:hanging="360"/>
+      </w:pPr>
+      <w:rPr>
+        <w:rFonts w:ascii="Wingdings" w:hAnsi="Wingdings" w:hint="default"/>
+        <w:sz w:val="20"/>
+      </w:rPr>
+    </w:lvl>
+    <w:lvl w:ilvl="4" w:tentative="1">
+      <w:start w:val="1"/>
+      <w:numFmt w:val="bullet"/>
+      <w:lvlText w:val=""/>
+      <w:lvlJc w:val="left"/>
+      <w:pPr>
+        <w:tabs>
+          <w:tab w:val="num" w:pos="3600"/>
+        </w:tabs>
+        <w:ind w:left="3600" w:hanging="360"/>
+      </w:pPr>
+      <w:rPr>
+        <w:rFonts w:ascii="Wingdings" w:hAnsi="Wingdings" w:hint="default"/>
+        <w:sz w:val="20"/>
+      </w:rPr>
+    </w:lvl>
+    <w:lvl w:ilvl="5" w:tentative="1">
+      <w:start w:val="1"/>
+      <w:numFmt w:val="bullet"/>
+      <w:lvlText w:val=""/>
+      <w:lvlJc w:val="left"/>
+      <w:pPr>
+        <w:tabs>
+          <w:tab w:val="num" w:pos="4320"/>
+        </w:tabs>
+        <w:ind w:left="4320" w:hanging="360"/>
+      </w:pPr>
+      <w:rPr>
+        <w:rFonts w:ascii="Wingdings" w:hAnsi="Wingdings" w:hint="default"/>
+        <w:sz w:val="20"/>
+      </w:rPr>
+    </w:lvl>
+    <w:lvl w:ilvl="6" w:tentative="1">
+      <w:start w:val="1"/>
+      <w:numFmt w:val="bullet"/>
+      <w:lvlText w:val=""/>
+      <w:lvlJc w:val="left"/>
+      <w:pPr>
+        <w:tabs>
+          <w:tab w:val="num" w:pos="5040"/>
+        </w:tabs>
+        <w:ind w:left="5040" w:hanging="360"/>
+      </w:pPr>
+      <w:rPr>
+        <w:rFonts w:ascii="Wingdings" w:hAnsi="Wingdings" w:hint="default"/>
+        <w:sz w:val="20"/>
+      </w:rPr>
+    </w:lvl>
+    <w:lvl w:ilvl="7" w:tentative="1">
+      <w:start w:val="1"/>
+      <w:numFmt w:val="bullet"/>
+      <w:lvlText w:val=""/>
+      <w:lvlJc w:val="left"/>
+      <w:pPr>
+        <w:tabs>
+          <w:tab w:val="num" w:pos="5760"/>
+        </w:tabs>
+        <w:ind w:left="5760" w:hanging="360"/>
+      </w:pPr>
+      <w:rPr>
+        <w:rFonts w:ascii="Wingdings" w:hAnsi="Wingdings" w:hint="default"/>
+        <w:sz w:val="20"/>
+      </w:rPr>
+    </w:lvl>
+    <w:lvl w:ilvl="8" w:tentative="1">
+      <w:start w:val="1"/>
+      <w:numFmt w:val="bullet"/>
+      <w:lvlText w:val=""/>
+      <w:lvlJc w:val="left"/>
+      <w:pPr>
+        <w:tabs>
+          <w:tab w:val="num" w:pos="6480"/>
+        </w:tabs>
+        <w:ind w:left="6480" w:hanging="360"/>
+      </w:pPr>
+      <w:rPr>
+        <w:rFonts w:ascii="Wingdings" w:hAnsi="Wingdings" w:hint="default"/>
+        <w:sz w:val="20"/>
+      </w:rPr>
+    </w:lvl>
+  </w:abstractNum>
+  <w:abstractNum w:abstractNumId="34" w15:restartNumberingAfterBreak="0">
     <w:nsid w:val="3D5B0A70"/>
     <w:multiLevelType w:val="multilevel"/>
     <w:tmpl w:val="5E74F02A"/>
@@ -30696,7 +32230,120 @@
       </w:pPr>
     </w:lvl>
   </w:abstractNum>
-  <w:abstractNum w:abstractNumId="32" w15:restartNumberingAfterBreak="0">
+  <w:abstractNum w:abstractNumId="35" w15:restartNumberingAfterBreak="0">
+    <w:nsid w:val="3FE31F0C"/>
+    <w:multiLevelType w:val="multilevel"/>
+    <w:tmpl w:val="94E0E1F0"/>
+    <w:lvl w:ilvl="0">
+      <w:start w:val="1"/>
+      <w:numFmt w:val="decimal"/>
+      <w:lvlText w:val="%1."/>
+      <w:lvlJc w:val="left"/>
+      <w:pPr>
+        <w:tabs>
+          <w:tab w:val="num" w:pos="720"/>
+        </w:tabs>
+        <w:ind w:left="720" w:hanging="360"/>
+      </w:pPr>
+    </w:lvl>
+    <w:lvl w:ilvl="1" w:tentative="1">
+      <w:start w:val="1"/>
+      <w:numFmt w:val="decimal"/>
+      <w:lvlText w:val="%2."/>
+      <w:lvlJc w:val="left"/>
+      <w:pPr>
+        <w:tabs>
+          <w:tab w:val="num" w:pos="1440"/>
+        </w:tabs>
+        <w:ind w:left="1440" w:hanging="360"/>
+      </w:pPr>
+    </w:lvl>
+    <w:lvl w:ilvl="2" w:tentative="1">
+      <w:start w:val="1"/>
+      <w:numFmt w:val="decimal"/>
+      <w:lvlText w:val="%3."/>
+      <w:lvlJc w:val="left"/>
+      <w:pPr>
+        <w:tabs>
+          <w:tab w:val="num" w:pos="2160"/>
+        </w:tabs>
+        <w:ind w:left="2160" w:hanging="360"/>
+      </w:pPr>
+    </w:lvl>
+    <w:lvl w:ilvl="3" w:tentative="1">
+      <w:start w:val="1"/>
+      <w:numFmt w:val="decimal"/>
+      <w:lvlText w:val="%4."/>
+      <w:lvlJc w:val="left"/>
+      <w:pPr>
+        <w:tabs>
+          <w:tab w:val="num" w:pos="2880"/>
+        </w:tabs>
+        <w:ind w:left="2880" w:hanging="360"/>
+      </w:pPr>
+    </w:lvl>
+    <w:lvl w:ilvl="4" w:tentative="1">
+      <w:start w:val="1"/>
+      <w:numFmt w:val="decimal"/>
+      <w:lvlText w:val="%5."/>
+      <w:lvlJc w:val="left"/>
+      <w:pPr>
+        <w:tabs>
+          <w:tab w:val="num" w:pos="3600"/>
+        </w:tabs>
+        <w:ind w:left="3600" w:hanging="360"/>
+      </w:pPr>
+    </w:lvl>
+    <w:lvl w:ilvl="5" w:tentative="1">
+      <w:start w:val="1"/>
+      <w:numFmt w:val="decimal"/>
+      <w:lvlText w:val="%6."/>
+      <w:lvlJc w:val="left"/>
+      <w:pPr>
+        <w:tabs>
+          <w:tab w:val="num" w:pos="4320"/>
+        </w:tabs>
+        <w:ind w:left="4320" w:hanging="360"/>
+      </w:pPr>
+    </w:lvl>
+    <w:lvl w:ilvl="6" w:tentative="1">
+      <w:start w:val="1"/>
+      <w:numFmt w:val="decimal"/>
+      <w:lvlText w:val="%7."/>
+      <w:lvlJc w:val="left"/>
+      <w:pPr>
+        <w:tabs>
+          <w:tab w:val="num" w:pos="5040"/>
+        </w:tabs>
+        <w:ind w:left="5040" w:hanging="360"/>
+      </w:pPr>
+    </w:lvl>
+    <w:lvl w:ilvl="7" w:tentative="1">
+      <w:start w:val="1"/>
+      <w:numFmt w:val="decimal"/>
+      <w:lvlText w:val="%8."/>
+      <w:lvlJc w:val="left"/>
+      <w:pPr>
+        <w:tabs>
+          <w:tab w:val="num" w:pos="5760"/>
+        </w:tabs>
+        <w:ind w:left="5760" w:hanging="360"/>
+      </w:pPr>
+    </w:lvl>
+    <w:lvl w:ilvl="8" w:tentative="1">
+      <w:start w:val="1"/>
+      <w:numFmt w:val="decimal"/>
+      <w:lvlText w:val="%9."/>
+      <w:lvlJc w:val="left"/>
+      <w:pPr>
+        <w:tabs>
+          <w:tab w:val="num" w:pos="6480"/>
+        </w:tabs>
+        <w:ind w:left="6480" w:hanging="360"/>
+      </w:pPr>
+    </w:lvl>
+  </w:abstractNum>
+  <w:abstractNum w:abstractNumId="36" w15:restartNumberingAfterBreak="0">
     <w:nsid w:val="42C304A8"/>
     <w:multiLevelType w:val="multilevel"/>
     <w:tmpl w:val="851628D8"/>
@@ -30809,7 +32456,156 @@
       </w:pPr>
     </w:lvl>
   </w:abstractNum>
-  <w:abstractNum w:abstractNumId="33" w15:restartNumberingAfterBreak="0">
+  <w:abstractNum w:abstractNumId="37" w15:restartNumberingAfterBreak="0">
+    <w:nsid w:val="444664B9"/>
+    <w:multiLevelType w:val="multilevel"/>
+    <w:tmpl w:val="8D628F36"/>
+    <w:lvl w:ilvl="0">
+      <w:start w:val="1"/>
+      <w:numFmt w:val="bullet"/>
+      <w:lvlText w:val=""/>
+      <w:lvlJc w:val="left"/>
+      <w:pPr>
+        <w:tabs>
+          <w:tab w:val="num" w:pos="720"/>
+        </w:tabs>
+        <w:ind w:left="720" w:hanging="360"/>
+      </w:pPr>
+      <w:rPr>
+        <w:rFonts w:ascii="Symbol" w:hAnsi="Symbol" w:hint="default"/>
+        <w:sz w:val="20"/>
+      </w:rPr>
+    </w:lvl>
+    <w:lvl w:ilvl="1" w:tentative="1">
+      <w:start w:val="1"/>
+      <w:numFmt w:val="bullet"/>
+      <w:lvlText w:val="o"/>
+      <w:lvlJc w:val="left"/>
+      <w:pPr>
+        <w:tabs>
+          <w:tab w:val="num" w:pos="1440"/>
+        </w:tabs>
+        <w:ind w:left="1440" w:hanging="360"/>
+      </w:pPr>
+      <w:rPr>
+        <w:rFonts w:ascii="Courier New" w:hAnsi="Courier New" w:hint="default"/>
+        <w:sz w:val="20"/>
+      </w:rPr>
+    </w:lvl>
+    <w:lvl w:ilvl="2" w:tentative="1">
+      <w:start w:val="1"/>
+      <w:numFmt w:val="bullet"/>
+      <w:lvlText w:val=""/>
+      <w:lvlJc w:val="left"/>
+      <w:pPr>
+        <w:tabs>
+          <w:tab w:val="num" w:pos="2160"/>
+        </w:tabs>
+        <w:ind w:left="2160" w:hanging="360"/>
+      </w:pPr>
+      <w:rPr>
+        <w:rFonts w:ascii="Wingdings" w:hAnsi="Wingdings" w:hint="default"/>
+        <w:sz w:val="20"/>
+      </w:rPr>
+    </w:lvl>
+    <w:lvl w:ilvl="3" w:tentative="1">
+      <w:start w:val="1"/>
+      <w:numFmt w:val="bullet"/>
+      <w:lvlText w:val=""/>
+      <w:lvlJc w:val="left"/>
+      <w:pPr>
+        <w:tabs>
+          <w:tab w:val="num" w:pos="2880"/>
+        </w:tabs>
+        <w:ind w:left="2880" w:hanging="360"/>
+      </w:pPr>
+      <w:rPr>
+        <w:rFonts w:ascii="Wingdings" w:hAnsi="Wingdings" w:hint="default"/>
+        <w:sz w:val="20"/>
+      </w:rPr>
+    </w:lvl>
+    <w:lvl w:ilvl="4" w:tentative="1">
+      <w:start w:val="1"/>
+      <w:numFmt w:val="bullet"/>
+      <w:lvlText w:val=""/>
+      <w:lvlJc w:val="left"/>
+      <w:pPr>
+        <w:tabs>
+          <w:tab w:val="num" w:pos="3600"/>
+        </w:tabs>
+        <w:ind w:left="3600" w:hanging="360"/>
+      </w:pPr>
+      <w:rPr>
+        <w:rFonts w:ascii="Wingdings" w:hAnsi="Wingdings" w:hint="default"/>
+        <w:sz w:val="20"/>
+      </w:rPr>
+    </w:lvl>
+    <w:lvl w:ilvl="5" w:tentative="1">
+      <w:start w:val="1"/>
+      <w:numFmt w:val="bullet"/>
+      <w:lvlText w:val=""/>
+      <w:lvlJc w:val="left"/>
+      <w:pPr>
+        <w:tabs>
+          <w:tab w:val="num" w:pos="4320"/>
+        </w:tabs>
+        <w:ind w:left="4320" w:hanging="360"/>
+      </w:pPr>
+      <w:rPr>
+        <w:rFonts w:ascii="Wingdings" w:hAnsi="Wingdings" w:hint="default"/>
+        <w:sz w:val="20"/>
+      </w:rPr>
+    </w:lvl>
+    <w:lvl w:ilvl="6" w:tentative="1">
+      <w:start w:val="1"/>
+      <w:numFmt w:val="bullet"/>
+      <w:lvlText w:val=""/>
+      <w:lvlJc w:val="left"/>
+      <w:pPr>
+        <w:tabs>
+          <w:tab w:val="num" w:pos="5040"/>
+        </w:tabs>
+        <w:ind w:left="5040" w:hanging="360"/>
+      </w:pPr>
+      <w:rPr>
+        <w:rFonts w:ascii="Wingdings" w:hAnsi="Wingdings" w:hint="default"/>
+        <w:sz w:val="20"/>
+      </w:rPr>
+    </w:lvl>
+    <w:lvl w:ilvl="7" w:tentative="1">
+      <w:start w:val="1"/>
+      <w:numFmt w:val="bullet"/>
+      <w:lvlText w:val=""/>
+      <w:lvlJc w:val="left"/>
+      <w:pPr>
+        <w:tabs>
+          <w:tab w:val="num" w:pos="5760"/>
+        </w:tabs>
+        <w:ind w:left="5760" w:hanging="360"/>
+      </w:pPr>
+      <w:rPr>
+        <w:rFonts w:ascii="Wingdings" w:hAnsi="Wingdings" w:hint="default"/>
+        <w:sz w:val="20"/>
+      </w:rPr>
+    </w:lvl>
+    <w:lvl w:ilvl="8" w:tentative="1">
+      <w:start w:val="1"/>
+      <w:numFmt w:val="bullet"/>
+      <w:lvlText w:val=""/>
+      <w:lvlJc w:val="left"/>
+      <w:pPr>
+        <w:tabs>
+          <w:tab w:val="num" w:pos="6480"/>
+        </w:tabs>
+        <w:ind w:left="6480" w:hanging="360"/>
+      </w:pPr>
+      <w:rPr>
+        <w:rFonts w:ascii="Wingdings" w:hAnsi="Wingdings" w:hint="default"/>
+        <w:sz w:val="20"/>
+      </w:rPr>
+    </w:lvl>
+  </w:abstractNum>
+  <w:abstractNum w:abstractNumId="38" w15:restartNumberingAfterBreak="0">
     <w:nsid w:val="44540DE5"/>
     <w:multiLevelType w:val="multilevel"/>
     <w:tmpl w:val="7F6601CE"/>
@@ -30926,7 +32722,7 @@
       </w:pPr>
     </w:lvl>
   </w:abstractNum>
-  <w:abstractNum w:abstractNumId="34" w15:restartNumberingAfterBreak="0">
+  <w:abstractNum w:abstractNumId="39" w15:restartNumberingAfterBreak="0">
     <w:nsid w:val="458F2F7F"/>
     <w:multiLevelType w:val="multilevel"/>
     <w:tmpl w:val="ABBC00C4"/>
@@ -31043,7 +32839,7 @@
       </w:pPr>
     </w:lvl>
   </w:abstractNum>
-  <w:abstractNum w:abstractNumId="35" w15:restartNumberingAfterBreak="0">
+  <w:abstractNum w:abstractNumId="40" w15:restartNumberingAfterBreak="0">
     <w:nsid w:val="469C159B"/>
     <w:multiLevelType w:val="multilevel"/>
     <w:tmpl w:val="28D24428"/>
@@ -31192,7 +32988,7 @@
       </w:rPr>
     </w:lvl>
   </w:abstractNum>
-  <w:abstractNum w:abstractNumId="36" w15:restartNumberingAfterBreak="0">
+  <w:abstractNum w:abstractNumId="41" w15:restartNumberingAfterBreak="0">
     <w:nsid w:val="4B5C550C"/>
     <w:multiLevelType w:val="multilevel"/>
     <w:tmpl w:val="02942D00"/>
@@ -31309,7 +33105,7 @@
       </w:pPr>
     </w:lvl>
   </w:abstractNum>
-  <w:abstractNum w:abstractNumId="37" w15:restartNumberingAfterBreak="0">
+  <w:abstractNum w:abstractNumId="42" w15:restartNumberingAfterBreak="0">
     <w:nsid w:val="4D6263A0"/>
     <w:multiLevelType w:val="multilevel"/>
     <w:tmpl w:val="7CCADA78"/>
@@ -31426,7 +33222,7 @@
       </w:pPr>
     </w:lvl>
   </w:abstractNum>
-  <w:abstractNum w:abstractNumId="38" w15:restartNumberingAfterBreak="0">
+  <w:abstractNum w:abstractNumId="43" w15:restartNumberingAfterBreak="0">
     <w:nsid w:val="4EC05A76"/>
     <w:multiLevelType w:val="multilevel"/>
     <w:tmpl w:val="34E491E2"/>
@@ -31575,7 +33371,156 @@
       </w:rPr>
     </w:lvl>
   </w:abstractNum>
-  <w:abstractNum w:abstractNumId="39" w15:restartNumberingAfterBreak="0">
+  <w:abstractNum w:abstractNumId="44" w15:restartNumberingAfterBreak="0">
+    <w:nsid w:val="4F703AA5"/>
+    <w:multiLevelType w:val="multilevel"/>
+    <w:tmpl w:val="3B70BE76"/>
+    <w:lvl w:ilvl="0">
+      <w:start w:val="1"/>
+      <w:numFmt w:val="bullet"/>
+      <w:lvlText w:val=""/>
+      <w:lvlJc w:val="left"/>
+      <w:pPr>
+        <w:tabs>
+          <w:tab w:val="num" w:pos="720"/>
+        </w:tabs>
+        <w:ind w:left="720" w:hanging="360"/>
+      </w:pPr>
+      <w:rPr>
+        <w:rFonts w:ascii="Symbol" w:hAnsi="Symbol" w:hint="default"/>
+        <w:sz w:val="20"/>
+      </w:rPr>
+    </w:lvl>
+    <w:lvl w:ilvl="1" w:tentative="1">
+      <w:start w:val="1"/>
+      <w:numFmt w:val="bullet"/>
+      <w:lvlText w:val="o"/>
+      <w:lvlJc w:val="left"/>
+      <w:pPr>
+        <w:tabs>
+          <w:tab w:val="num" w:pos="1440"/>
+        </w:tabs>
+        <w:ind w:left="1440" w:hanging="360"/>
+      </w:pPr>
+      <w:rPr>
+        <w:rFonts w:ascii="Courier New" w:hAnsi="Courier New" w:hint="default"/>
+        <w:sz w:val="20"/>
+      </w:rPr>
+    </w:lvl>
+    <w:lvl w:ilvl="2" w:tentative="1">
+      <w:start w:val="1"/>
+      <w:numFmt w:val="bullet"/>
+      <w:lvlText w:val=""/>
+      <w:lvlJc w:val="left"/>
+      <w:pPr>
+        <w:tabs>
+          <w:tab w:val="num" w:pos="2160"/>
+        </w:tabs>
+        <w:ind w:left="2160" w:hanging="360"/>
+      </w:pPr>
+      <w:rPr>
+        <w:rFonts w:ascii="Wingdings" w:hAnsi="Wingdings" w:hint="default"/>
+        <w:sz w:val="20"/>
+      </w:rPr>
+    </w:lvl>
+    <w:lvl w:ilvl="3" w:tentative="1">
+      <w:start w:val="1"/>
+      <w:numFmt w:val="bullet"/>
+      <w:lvlText w:val=""/>
+      <w:lvlJc w:val="left"/>
+      <w:pPr>
+        <w:tabs>
+          <w:tab w:val="num" w:pos="2880"/>
+        </w:tabs>
+        <w:ind w:left="2880" w:hanging="360"/>
+      </w:pPr>
+      <w:rPr>
+        <w:rFonts w:ascii="Wingdings" w:hAnsi="Wingdings" w:hint="default"/>
+        <w:sz w:val="20"/>
+      </w:rPr>
+    </w:lvl>
+    <w:lvl w:ilvl="4" w:tentative="1">
+      <w:start w:val="1"/>
+      <w:numFmt w:val="bullet"/>
+      <w:lvlText w:val=""/>
+      <w:lvlJc w:val="left"/>
+      <w:pPr>
+        <w:tabs>
+          <w:tab w:val="num" w:pos="3600"/>
+        </w:tabs>
+        <w:ind w:left="3600" w:hanging="360"/>
+      </w:pPr>
+      <w:rPr>
+        <w:rFonts w:ascii="Wingdings" w:hAnsi="Wingdings" w:hint="default"/>
+        <w:sz w:val="20"/>
+      </w:rPr>
+    </w:lvl>
+    <w:lvl w:ilvl="5" w:tentative="1">
+      <w:start w:val="1"/>
+      <w:numFmt w:val="bullet"/>
+      <w:lvlText w:val=""/>
+      <w:lvlJc w:val="left"/>
+      <w:pPr>
+        <w:tabs>
+          <w:tab w:val="num" w:pos="4320"/>
+        </w:tabs>
+        <w:ind w:left="4320" w:hanging="360"/>
+      </w:pPr>
+      <w:rPr>
+        <w:rFonts w:ascii="Wingdings" w:hAnsi="Wingdings" w:hint="default"/>
+        <w:sz w:val="20"/>
+      </w:rPr>
+    </w:lvl>
+    <w:lvl w:ilvl="6" w:tentative="1">
+      <w:start w:val="1"/>
+      <w:numFmt w:val="bullet"/>
+      <w:lvlText w:val=""/>
+      <w:lvlJc w:val="left"/>
+      <w:pPr>
+        <w:tabs>
+          <w:tab w:val="num" w:pos="5040"/>
+        </w:tabs>
+        <w:ind w:left="5040" w:hanging="360"/>
+      </w:pPr>
+      <w:rPr>
+        <w:rFonts w:ascii="Wingdings" w:hAnsi="Wingdings" w:hint="default"/>
+        <w:sz w:val="20"/>
+      </w:rPr>
+    </w:lvl>
+    <w:lvl w:ilvl="7" w:tentative="1">
+      <w:start w:val="1"/>
+      <w:numFmt w:val="bullet"/>
+      <w:lvlText w:val=""/>
+      <w:lvlJc w:val="left"/>
+      <w:pPr>
+        <w:tabs>
+          <w:tab w:val="num" w:pos="5760"/>
+        </w:tabs>
+        <w:ind w:left="5760" w:hanging="360"/>
+      </w:pPr>
+      <w:rPr>
+        <w:rFonts w:ascii="Wingdings" w:hAnsi="Wingdings" w:hint="default"/>
+        <w:sz w:val="20"/>
+      </w:rPr>
+    </w:lvl>
+    <w:lvl w:ilvl="8" w:tentative="1">
+      <w:start w:val="1"/>
+      <w:numFmt w:val="bullet"/>
+      <w:lvlText w:val=""/>
+      <w:lvlJc w:val="left"/>
+      <w:pPr>
+        <w:tabs>
+          <w:tab w:val="num" w:pos="6480"/>
+        </w:tabs>
+        <w:ind w:left="6480" w:hanging="360"/>
+      </w:pPr>
+      <w:rPr>
+        <w:rFonts w:ascii="Wingdings" w:hAnsi="Wingdings" w:hint="default"/>
+        <w:sz w:val="20"/>
+      </w:rPr>
+    </w:lvl>
+  </w:abstractNum>
+  <w:abstractNum w:abstractNumId="45" w15:restartNumberingAfterBreak="0">
     <w:nsid w:val="520667FD"/>
     <w:multiLevelType w:val="multilevel"/>
     <w:tmpl w:val="49C0DD42"/>
@@ -31724,7 +33669,7 @@
       </w:rPr>
     </w:lvl>
   </w:abstractNum>
-  <w:abstractNum w:abstractNumId="40" w15:restartNumberingAfterBreak="0">
+  <w:abstractNum w:abstractNumId="46" w15:restartNumberingAfterBreak="0">
     <w:nsid w:val="539839B1"/>
     <w:multiLevelType w:val="multilevel"/>
     <w:tmpl w:val="136A11F8"/>
@@ -31841,7 +33786,7 @@
       </w:pPr>
     </w:lvl>
   </w:abstractNum>
-  <w:abstractNum w:abstractNumId="41" w15:restartNumberingAfterBreak="0">
+  <w:abstractNum w:abstractNumId="47" w15:restartNumberingAfterBreak="0">
     <w:nsid w:val="53D309CE"/>
     <w:multiLevelType w:val="multilevel"/>
     <w:tmpl w:val="CF86EF04"/>
@@ -31958,7 +33903,7 @@
       </w:pPr>
     </w:lvl>
   </w:abstractNum>
-  <w:abstractNum w:abstractNumId="42" w15:restartNumberingAfterBreak="0">
+  <w:abstractNum w:abstractNumId="48" w15:restartNumberingAfterBreak="0">
     <w:nsid w:val="55862D90"/>
     <w:multiLevelType w:val="multilevel"/>
     <w:tmpl w:val="2E666504"/>
@@ -32075,7 +34020,7 @@
       </w:pPr>
     </w:lvl>
   </w:abstractNum>
-  <w:abstractNum w:abstractNumId="43" w15:restartNumberingAfterBreak="0">
+  <w:abstractNum w:abstractNumId="49" w15:restartNumberingAfterBreak="0">
     <w:nsid w:val="55C9577C"/>
     <w:multiLevelType w:val="multilevel"/>
     <w:tmpl w:val="DAC8E346"/>
@@ -32224,7 +34169,7 @@
       </w:rPr>
     </w:lvl>
   </w:abstractNum>
-  <w:abstractNum w:abstractNumId="44" w15:restartNumberingAfterBreak="0">
+  <w:abstractNum w:abstractNumId="50" w15:restartNumberingAfterBreak="0">
     <w:nsid w:val="56764498"/>
     <w:multiLevelType w:val="multilevel"/>
     <w:tmpl w:val="A0CC63E6"/>
@@ -32373,7 +34318,7 @@
       </w:rPr>
     </w:lvl>
   </w:abstractNum>
-  <w:abstractNum w:abstractNumId="45" w15:restartNumberingAfterBreak="0">
+  <w:abstractNum w:abstractNumId="51" w15:restartNumberingAfterBreak="0">
     <w:nsid w:val="568C1104"/>
     <w:multiLevelType w:val="multilevel"/>
     <w:tmpl w:val="D150839A"/>
@@ -32522,7 +34467,7 @@
       </w:rPr>
     </w:lvl>
   </w:abstractNum>
-  <w:abstractNum w:abstractNumId="46" w15:restartNumberingAfterBreak="0">
+  <w:abstractNum w:abstractNumId="52" w15:restartNumberingAfterBreak="0">
     <w:nsid w:val="57BC1B0D"/>
     <w:multiLevelType w:val="multilevel"/>
     <w:tmpl w:val="CC0A5038"/>
@@ -32639,7 +34584,7 @@
       </w:pPr>
     </w:lvl>
   </w:abstractNum>
-  <w:abstractNum w:abstractNumId="47" w15:restartNumberingAfterBreak="0">
+  <w:abstractNum w:abstractNumId="53" w15:restartNumberingAfterBreak="0">
     <w:nsid w:val="57F933A6"/>
     <w:multiLevelType w:val="multilevel"/>
     <w:tmpl w:val="6B2E1CC8"/>
@@ -32756,7 +34701,7 @@
       </w:pPr>
     </w:lvl>
   </w:abstractNum>
-  <w:abstractNum w:abstractNumId="48" w15:restartNumberingAfterBreak="0">
+  <w:abstractNum w:abstractNumId="54" w15:restartNumberingAfterBreak="0">
     <w:nsid w:val="58074A80"/>
     <w:multiLevelType w:val="multilevel"/>
     <w:tmpl w:val="8572D9EA"/>
@@ -32873,7 +34818,156 @@
       </w:pPr>
     </w:lvl>
   </w:abstractNum>
-  <w:abstractNum w:abstractNumId="49" w15:restartNumberingAfterBreak="0">
+  <w:abstractNum w:abstractNumId="55" w15:restartNumberingAfterBreak="0">
+    <w:nsid w:val="590B39EF"/>
+    <w:multiLevelType w:val="multilevel"/>
+    <w:tmpl w:val="995AA1CC"/>
+    <w:lvl w:ilvl="0">
+      <w:start w:val="1"/>
+      <w:numFmt w:val="bullet"/>
+      <w:lvlText w:val=""/>
+      <w:lvlJc w:val="left"/>
+      <w:pPr>
+        <w:tabs>
+          <w:tab w:val="num" w:pos="720"/>
+        </w:tabs>
+        <w:ind w:left="720" w:hanging="360"/>
+      </w:pPr>
+      <w:rPr>
+        <w:rFonts w:ascii="Symbol" w:hAnsi="Symbol" w:hint="default"/>
+        <w:sz w:val="20"/>
+      </w:rPr>
+    </w:lvl>
+    <w:lvl w:ilvl="1" w:tentative="1">
+      <w:start w:val="1"/>
+      <w:numFmt w:val="bullet"/>
+      <w:lvlText w:val="o"/>
+      <w:lvlJc w:val="left"/>
+      <w:pPr>
+        <w:tabs>
+          <w:tab w:val="num" w:pos="1440"/>
+        </w:tabs>
+        <w:ind w:left="1440" w:hanging="360"/>
+      </w:pPr>
+      <w:rPr>
+        <w:rFonts w:ascii="Courier New" w:hAnsi="Courier New" w:hint="default"/>
+        <w:sz w:val="20"/>
+      </w:rPr>
+    </w:lvl>
+    <w:lvl w:ilvl="2" w:tentative="1">
+      <w:start w:val="1"/>
+      <w:numFmt w:val="bullet"/>
+      <w:lvlText w:val=""/>
+      <w:lvlJc w:val="left"/>
+      <w:pPr>
+        <w:tabs>
+          <w:tab w:val="num" w:pos="2160"/>
+        </w:tabs>
+        <w:ind w:left="2160" w:hanging="360"/>
+      </w:pPr>
+      <w:rPr>
+        <w:rFonts w:ascii="Wingdings" w:hAnsi="Wingdings" w:hint="default"/>
+        <w:sz w:val="20"/>
+      </w:rPr>
+    </w:lvl>
+    <w:lvl w:ilvl="3" w:tentative="1">
+      <w:start w:val="1"/>
+      <w:numFmt w:val="bullet"/>
+      <w:lvlText w:val=""/>
+      <w:lvlJc w:val="left"/>
+      <w:pPr>
+        <w:tabs>
+          <w:tab w:val="num" w:pos="2880"/>
+        </w:tabs>
+        <w:ind w:left="2880" w:hanging="360"/>
+      </w:pPr>
+      <w:rPr>
+        <w:rFonts w:ascii="Wingdings" w:hAnsi="Wingdings" w:hint="default"/>
+        <w:sz w:val="20"/>
+      </w:rPr>
+    </w:lvl>
+    <w:lvl w:ilvl="4" w:tentative="1">
+      <w:start w:val="1"/>
+      <w:numFmt w:val="bullet"/>
+      <w:lvlText w:val=""/>
+      <w:lvlJc w:val="left"/>
+      <w:pPr>
+        <w:tabs>
+          <w:tab w:val="num" w:pos="3600"/>
+        </w:tabs>
+        <w:ind w:left="3600" w:hanging="360"/>
+      </w:pPr>
+      <w:rPr>
+        <w:rFonts w:ascii="Wingdings" w:hAnsi="Wingdings" w:hint="default"/>
+        <w:sz w:val="20"/>
+      </w:rPr>
+    </w:lvl>
+    <w:lvl w:ilvl="5" w:tentative="1">
+      <w:start w:val="1"/>
+      <w:numFmt w:val="bullet"/>
+      <w:lvlText w:val=""/>
+      <w:lvlJc w:val="left"/>
+      <w:pPr>
+        <w:tabs>
+          <w:tab w:val="num" w:pos="4320"/>
+        </w:tabs>
+        <w:ind w:left="4320" w:hanging="360"/>
+      </w:pPr>
+      <w:rPr>
+        <w:rFonts w:ascii="Wingdings" w:hAnsi="Wingdings" w:hint="default"/>
+        <w:sz w:val="20"/>
+      </w:rPr>
+    </w:lvl>
+    <w:lvl w:ilvl="6" w:tentative="1">
+      <w:start w:val="1"/>
+      <w:numFmt w:val="bullet"/>
+      <w:lvlText w:val=""/>
+      <w:lvlJc w:val="left"/>
+      <w:pPr>
+        <w:tabs>
+          <w:tab w:val="num" w:pos="5040"/>
+        </w:tabs>
+        <w:ind w:left="5040" w:hanging="360"/>
+      </w:pPr>
+      <w:rPr>
+        <w:rFonts w:ascii="Wingdings" w:hAnsi="Wingdings" w:hint="default"/>
+        <w:sz w:val="20"/>
+      </w:rPr>
+    </w:lvl>
+    <w:lvl w:ilvl="7" w:tentative="1">
+      <w:start w:val="1"/>
+      <w:numFmt w:val="bullet"/>
+      <w:lvlText w:val=""/>
+      <w:lvlJc w:val="left"/>
+      <w:pPr>
+        <w:tabs>
+          <w:tab w:val="num" w:pos="5760"/>
+        </w:tabs>
+        <w:ind w:left="5760" w:hanging="360"/>
+      </w:pPr>
+      <w:rPr>
+        <w:rFonts w:ascii="Wingdings" w:hAnsi="Wingdings" w:hint="default"/>
+        <w:sz w:val="20"/>
+      </w:rPr>
+    </w:lvl>
+    <w:lvl w:ilvl="8" w:tentative="1">
+      <w:start w:val="1"/>
+      <w:numFmt w:val="bullet"/>
+      <w:lvlText w:val=""/>
+      <w:lvlJc w:val="left"/>
+      <w:pPr>
+        <w:tabs>
+          <w:tab w:val="num" w:pos="6480"/>
+        </w:tabs>
+        <w:ind w:left="6480" w:hanging="360"/>
+      </w:pPr>
+      <w:rPr>
+        <w:rFonts w:ascii="Wingdings" w:hAnsi="Wingdings" w:hint="default"/>
+        <w:sz w:val="20"/>
+      </w:rPr>
+    </w:lvl>
+  </w:abstractNum>
+  <w:abstractNum w:abstractNumId="56" w15:restartNumberingAfterBreak="0">
     <w:nsid w:val="5B076594"/>
     <w:multiLevelType w:val="multilevel"/>
     <w:tmpl w:val="464E9FB8"/>
@@ -32990,7 +35084,7 @@
       </w:pPr>
     </w:lvl>
   </w:abstractNum>
-  <w:abstractNum w:abstractNumId="50" w15:restartNumberingAfterBreak="0">
+  <w:abstractNum w:abstractNumId="57" w15:restartNumberingAfterBreak="0">
     <w:nsid w:val="5C1A1190"/>
     <w:multiLevelType w:val="multilevel"/>
     <w:tmpl w:val="CB726846"/>
@@ -33139,7 +35233,7 @@
       </w:rPr>
     </w:lvl>
   </w:abstractNum>
-  <w:abstractNum w:abstractNumId="51" w15:restartNumberingAfterBreak="0">
+  <w:abstractNum w:abstractNumId="58" w15:restartNumberingAfterBreak="0">
     <w:nsid w:val="5C405491"/>
     <w:multiLevelType w:val="multilevel"/>
     <w:tmpl w:val="1B887CB4"/>
@@ -33256,7 +35350,7 @@
       </w:pPr>
     </w:lvl>
   </w:abstractNum>
-  <w:abstractNum w:abstractNumId="52" w15:restartNumberingAfterBreak="0">
+  <w:abstractNum w:abstractNumId="59" w15:restartNumberingAfterBreak="0">
     <w:nsid w:val="5D4561FF"/>
     <w:multiLevelType w:val="multilevel"/>
     <w:tmpl w:val="6A12954E"/>
@@ -33373,7 +35467,7 @@
       </w:pPr>
     </w:lvl>
   </w:abstractNum>
-  <w:abstractNum w:abstractNumId="53" w15:restartNumberingAfterBreak="0">
+  <w:abstractNum w:abstractNumId="60" w15:restartNumberingAfterBreak="0">
     <w:nsid w:val="64914D06"/>
     <w:multiLevelType w:val="multilevel"/>
     <w:tmpl w:val="5608CDC8"/>
@@ -33490,7 +35584,156 @@
       </w:pPr>
     </w:lvl>
   </w:abstractNum>
-  <w:abstractNum w:abstractNumId="54" w15:restartNumberingAfterBreak="0">
+  <w:abstractNum w:abstractNumId="61" w15:restartNumberingAfterBreak="0">
+    <w:nsid w:val="66603C9A"/>
+    <w:multiLevelType w:val="multilevel"/>
+    <w:tmpl w:val="2ADEF032"/>
+    <w:lvl w:ilvl="0">
+      <w:start w:val="1"/>
+      <w:numFmt w:val="bullet"/>
+      <w:lvlText w:val=""/>
+      <w:lvlJc w:val="left"/>
+      <w:pPr>
+        <w:tabs>
+          <w:tab w:val="num" w:pos="720"/>
+        </w:tabs>
+        <w:ind w:left="720" w:hanging="360"/>
+      </w:pPr>
+      <w:rPr>
+        <w:rFonts w:ascii="Symbol" w:hAnsi="Symbol" w:hint="default"/>
+        <w:sz w:val="20"/>
+      </w:rPr>
+    </w:lvl>
+    <w:lvl w:ilvl="1" w:tentative="1">
+      <w:start w:val="1"/>
+      <w:numFmt w:val="bullet"/>
+      <w:lvlText w:val="o"/>
+      <w:lvlJc w:val="left"/>
+      <w:pPr>
+        <w:tabs>
+          <w:tab w:val="num" w:pos="1440"/>
+        </w:tabs>
+        <w:ind w:left="1440" w:hanging="360"/>
+      </w:pPr>
+      <w:rPr>
+        <w:rFonts w:ascii="Courier New" w:hAnsi="Courier New" w:hint="default"/>
+        <w:sz w:val="20"/>
+      </w:rPr>
+    </w:lvl>
+    <w:lvl w:ilvl="2" w:tentative="1">
+      <w:start w:val="1"/>
+      <w:numFmt w:val="bullet"/>
+      <w:lvlText w:val=""/>
+      <w:lvlJc w:val="left"/>
+      <w:pPr>
+        <w:tabs>
+          <w:tab w:val="num" w:pos="2160"/>
+        </w:tabs>
+        <w:ind w:left="2160" w:hanging="360"/>
+      </w:pPr>
+      <w:rPr>
+        <w:rFonts w:ascii="Wingdings" w:hAnsi="Wingdings" w:hint="default"/>
+        <w:sz w:val="20"/>
+      </w:rPr>
+    </w:lvl>
+    <w:lvl w:ilvl="3" w:tentative="1">
+      <w:start w:val="1"/>
+      <w:numFmt w:val="bullet"/>
+      <w:lvlText w:val=""/>
+      <w:lvlJc w:val="left"/>
+      <w:pPr>
+        <w:tabs>
+          <w:tab w:val="num" w:pos="2880"/>
+        </w:tabs>
+        <w:ind w:left="2880" w:hanging="360"/>
+      </w:pPr>
+      <w:rPr>
+        <w:rFonts w:ascii="Wingdings" w:hAnsi="Wingdings" w:hint="default"/>
+        <w:sz w:val="20"/>
+      </w:rPr>
+    </w:lvl>
+    <w:lvl w:ilvl="4" w:tentative="1">
+      <w:start w:val="1"/>
+      <w:numFmt w:val="bullet"/>
+      <w:lvlText w:val=""/>
+      <w:lvlJc w:val="left"/>
+      <w:pPr>
+        <w:tabs>
+          <w:tab w:val="num" w:pos="3600"/>
+        </w:tabs>
+        <w:ind w:left="3600" w:hanging="360"/>
+      </w:pPr>
+      <w:rPr>
+        <w:rFonts w:ascii="Wingdings" w:hAnsi="Wingdings" w:hint="default"/>
+        <w:sz w:val="20"/>
+      </w:rPr>
+    </w:lvl>
+    <w:lvl w:ilvl="5" w:tentative="1">
+      <w:start w:val="1"/>
+      <w:numFmt w:val="bullet"/>
+      <w:lvlText w:val=""/>
+      <w:lvlJc w:val="left"/>
+      <w:pPr>
+        <w:tabs>
+          <w:tab w:val="num" w:pos="4320"/>
+        </w:tabs>
+        <w:ind w:left="4320" w:hanging="360"/>
+      </w:pPr>
+      <w:rPr>
+        <w:rFonts w:ascii="Wingdings" w:hAnsi="Wingdings" w:hint="default"/>
+        <w:sz w:val="20"/>
+      </w:rPr>
+    </w:lvl>
+    <w:lvl w:ilvl="6" w:tentative="1">
+      <w:start w:val="1"/>
+      <w:numFmt w:val="bullet"/>
+      <w:lvlText w:val=""/>
+      <w:lvlJc w:val="left"/>
+      <w:pPr>
+        <w:tabs>
+          <w:tab w:val="num" w:pos="5040"/>
+        </w:tabs>
+        <w:ind w:left="5040" w:hanging="360"/>
+      </w:pPr>
+      <w:rPr>
+        <w:rFonts w:ascii="Wingdings" w:hAnsi="Wingdings" w:hint="default"/>
+        <w:sz w:val="20"/>
+      </w:rPr>
+    </w:lvl>
+    <w:lvl w:ilvl="7" w:tentative="1">
+      <w:start w:val="1"/>
+      <w:numFmt w:val="bullet"/>
+      <w:lvlText w:val=""/>
+      <w:lvlJc w:val="left"/>
+      <w:pPr>
+        <w:tabs>
+          <w:tab w:val="num" w:pos="5760"/>
+        </w:tabs>
+        <w:ind w:left="5760" w:hanging="360"/>
+      </w:pPr>
+      <w:rPr>
+        <w:rFonts w:ascii="Wingdings" w:hAnsi="Wingdings" w:hint="default"/>
+        <w:sz w:val="20"/>
+      </w:rPr>
+    </w:lvl>
+    <w:lvl w:ilvl="8" w:tentative="1">
+      <w:start w:val="1"/>
+      <w:numFmt w:val="bullet"/>
+      <w:lvlText w:val=""/>
+      <w:lvlJc w:val="left"/>
+      <w:pPr>
+        <w:tabs>
+          <w:tab w:val="num" w:pos="6480"/>
+        </w:tabs>
+        <w:ind w:left="6480" w:hanging="360"/>
+      </w:pPr>
+      <w:rPr>
+        <w:rFonts w:ascii="Wingdings" w:hAnsi="Wingdings" w:hint="default"/>
+        <w:sz w:val="20"/>
+      </w:rPr>
+    </w:lvl>
+  </w:abstractNum>
+  <w:abstractNum w:abstractNumId="62" w15:restartNumberingAfterBreak="0">
     <w:nsid w:val="6713126F"/>
     <w:multiLevelType w:val="multilevel"/>
     <w:tmpl w:val="DB7EFCBA"/>
@@ -33607,7 +35850,7 @@
       </w:pPr>
     </w:lvl>
   </w:abstractNum>
-  <w:abstractNum w:abstractNumId="55" w15:restartNumberingAfterBreak="0">
+  <w:abstractNum w:abstractNumId="63" w15:restartNumberingAfterBreak="0">
     <w:nsid w:val="675858DE"/>
     <w:multiLevelType w:val="multilevel"/>
     <w:tmpl w:val="EBDC1EAA"/>
@@ -33724,7 +35967,7 @@
       </w:pPr>
     </w:lvl>
   </w:abstractNum>
-  <w:abstractNum w:abstractNumId="56" w15:restartNumberingAfterBreak="0">
+  <w:abstractNum w:abstractNumId="64" w15:restartNumberingAfterBreak="0">
     <w:nsid w:val="67D17EA1"/>
     <w:multiLevelType w:val="multilevel"/>
     <w:tmpl w:val="87C63BFA"/>
@@ -33841,7 +36084,7 @@
       </w:pPr>
     </w:lvl>
   </w:abstractNum>
-  <w:abstractNum w:abstractNumId="57" w15:restartNumberingAfterBreak="0">
+  <w:abstractNum w:abstractNumId="65" w15:restartNumberingAfterBreak="0">
     <w:nsid w:val="69BD4494"/>
     <w:multiLevelType w:val="multilevel"/>
     <w:tmpl w:val="5BD2119C"/>
@@ -33958,7 +36201,7 @@
       </w:pPr>
     </w:lvl>
   </w:abstractNum>
-  <w:abstractNum w:abstractNumId="58" w15:restartNumberingAfterBreak="0">
+  <w:abstractNum w:abstractNumId="66" w15:restartNumberingAfterBreak="0">
     <w:nsid w:val="6D2D34D2"/>
     <w:multiLevelType w:val="multilevel"/>
     <w:tmpl w:val="15386EFA"/>
@@ -34107,7 +36350,7 @@
       </w:rPr>
     </w:lvl>
   </w:abstractNum>
-  <w:abstractNum w:abstractNumId="59" w15:restartNumberingAfterBreak="0">
+  <w:abstractNum w:abstractNumId="67" w15:restartNumberingAfterBreak="0">
     <w:nsid w:val="6E021065"/>
     <w:multiLevelType w:val="multilevel"/>
     <w:tmpl w:val="6C4E89D2"/>
@@ -34256,7 +36499,7 @@
       </w:rPr>
     </w:lvl>
   </w:abstractNum>
-  <w:abstractNum w:abstractNumId="60" w15:restartNumberingAfterBreak="0">
+  <w:abstractNum w:abstractNumId="68" w15:restartNumberingAfterBreak="0">
     <w:nsid w:val="6E225108"/>
     <w:multiLevelType w:val="multilevel"/>
     <w:tmpl w:val="D09C97FA"/>
@@ -34405,7 +36648,7 @@
       </w:rPr>
     </w:lvl>
   </w:abstractNum>
-  <w:abstractNum w:abstractNumId="61" w15:restartNumberingAfterBreak="0">
+  <w:abstractNum w:abstractNumId="69" w15:restartNumberingAfterBreak="0">
     <w:nsid w:val="6E760715"/>
     <w:multiLevelType w:val="multilevel"/>
     <w:tmpl w:val="DAC69D3E"/>
@@ -34522,7 +36765,7 @@
       </w:pPr>
     </w:lvl>
   </w:abstractNum>
-  <w:abstractNum w:abstractNumId="62" w15:restartNumberingAfterBreak="0">
+  <w:abstractNum w:abstractNumId="70" w15:restartNumberingAfterBreak="0">
     <w:nsid w:val="6FDC1DB9"/>
     <w:multiLevelType w:val="multilevel"/>
     <w:tmpl w:val="0D92EA30"/>
@@ -34671,7 +36914,7 @@
       </w:rPr>
     </w:lvl>
   </w:abstractNum>
-  <w:abstractNum w:abstractNumId="63" w15:restartNumberingAfterBreak="0">
+  <w:abstractNum w:abstractNumId="71" w15:restartNumberingAfterBreak="0">
     <w:nsid w:val="76F20109"/>
     <w:multiLevelType w:val="multilevel"/>
     <w:tmpl w:val="D7D49A3C"/>
@@ -34820,7 +37063,7 @@
       </w:rPr>
     </w:lvl>
   </w:abstractNum>
-  <w:abstractNum w:abstractNumId="64" w15:restartNumberingAfterBreak="0">
+  <w:abstractNum w:abstractNumId="72" w15:restartNumberingAfterBreak="0">
     <w:nsid w:val="77A71D5B"/>
     <w:multiLevelType w:val="multilevel"/>
     <w:tmpl w:val="DD0008EA"/>
@@ -34937,7 +37180,7 @@
       </w:pPr>
     </w:lvl>
   </w:abstractNum>
-  <w:abstractNum w:abstractNumId="65" w15:restartNumberingAfterBreak="0">
+  <w:abstractNum w:abstractNumId="73" w15:restartNumberingAfterBreak="0">
     <w:nsid w:val="78C97D54"/>
     <w:multiLevelType w:val="multilevel"/>
     <w:tmpl w:val="C646F220"/>
@@ -35086,7 +37329,7 @@
       </w:rPr>
     </w:lvl>
   </w:abstractNum>
-  <w:abstractNum w:abstractNumId="66" w15:restartNumberingAfterBreak="0">
+  <w:abstractNum w:abstractNumId="74" w15:restartNumberingAfterBreak="0">
     <w:nsid w:val="79D122F6"/>
     <w:multiLevelType w:val="multilevel"/>
     <w:tmpl w:val="FCC6D5B6"/>
@@ -35203,7 +37446,7 @@
       </w:pPr>
     </w:lvl>
   </w:abstractNum>
-  <w:abstractNum w:abstractNumId="67" w15:restartNumberingAfterBreak="0">
+  <w:abstractNum w:abstractNumId="75" w15:restartNumberingAfterBreak="0">
     <w:nsid w:val="7A1A190D"/>
     <w:multiLevelType w:val="multilevel"/>
     <w:tmpl w:val="7A9C34E0"/>
@@ -35320,7 +37563,7 @@
       </w:pPr>
     </w:lvl>
   </w:abstractNum>
-  <w:abstractNum w:abstractNumId="68" w15:restartNumberingAfterBreak="0">
+  <w:abstractNum w:abstractNumId="76" w15:restartNumberingAfterBreak="0">
     <w:nsid w:val="7B9434B0"/>
     <w:multiLevelType w:val="multilevel"/>
     <w:tmpl w:val="EAC29AD2"/>
@@ -35437,7 +37680,7 @@
       </w:pPr>
     </w:lvl>
   </w:abstractNum>
-  <w:abstractNum w:abstractNumId="69" w15:restartNumberingAfterBreak="0">
+  <w:abstractNum w:abstractNumId="77" w15:restartNumberingAfterBreak="0">
     <w:nsid w:val="7E3E6F36"/>
     <w:multiLevelType w:val="multilevel"/>
     <w:tmpl w:val="8EE09A7A"/>
@@ -35586,7 +37829,7 @@
       </w:rPr>
     </w:lvl>
   </w:abstractNum>
-  <w:abstractNum w:abstractNumId="70" w15:restartNumberingAfterBreak="0">
+  <w:abstractNum w:abstractNumId="78" w15:restartNumberingAfterBreak="0">
     <w:nsid w:val="7FC6283E"/>
     <w:multiLevelType w:val="multilevel"/>
     <w:tmpl w:val="2CAE6CC6"/>
@@ -35735,7 +37978,7 @@
       </w:rPr>
     </w:lvl>
   </w:abstractNum>
-  <w:abstractNum w:abstractNumId="71" w15:restartNumberingAfterBreak="0">
+  <w:abstractNum w:abstractNumId="79" w15:restartNumberingAfterBreak="0">
     <w:nsid w:val="7FF6561C"/>
     <w:multiLevelType w:val="multilevel"/>
     <w:tmpl w:val="95BCC9FA"/>
@@ -35856,25 +38099,25 @@
     <w:abstractNumId w:val="22"/>
   </w:num>
   <w:num w:numId="2">
-    <w:abstractNumId w:val="45"/>
+    <w:abstractNumId w:val="51"/>
   </w:num>
   <w:num w:numId="3">
     <w:abstractNumId w:val="23"/>
   </w:num>
   <w:num w:numId="4">
-    <w:abstractNumId w:val="35"/>
+    <w:abstractNumId w:val="40"/>
   </w:num>
   <w:num w:numId="5">
     <w:abstractNumId w:val="4"/>
   </w:num>
   <w:num w:numId="6">
-    <w:abstractNumId w:val="69"/>
+    <w:abstractNumId w:val="77"/>
   </w:num>
   <w:num w:numId="7">
-    <w:abstractNumId w:val="49"/>
+    <w:abstractNumId w:val="56"/>
   </w:num>
   <w:num w:numId="8">
-    <w:abstractNumId w:val="52"/>
+    <w:abstractNumId w:val="59"/>
   </w:num>
   <w:num w:numId="9">
     <w:abstractNumId w:val="20"/>
@@ -35889,13 +38132,13 @@
     <w:abstractNumId w:val="6"/>
   </w:num>
   <w:num w:numId="13">
-    <w:abstractNumId w:val="46"/>
+    <w:abstractNumId w:val="52"/>
   </w:num>
   <w:num w:numId="14">
-    <w:abstractNumId w:val="67"/>
+    <w:abstractNumId w:val="75"/>
   </w:num>
   <w:num w:numId="15">
-    <w:abstractNumId w:val="66"/>
+    <w:abstractNumId w:val="74"/>
   </w:num>
   <w:num w:numId="16">
     <w:abstractNumId w:val="11"/>
@@ -35904,58 +38147,58 @@
     <w:abstractNumId w:val="5"/>
   </w:num>
   <w:num w:numId="18">
-    <w:abstractNumId w:val="29"/>
+    <w:abstractNumId w:val="31"/>
   </w:num>
   <w:num w:numId="19">
-    <w:abstractNumId w:val="33"/>
+    <w:abstractNumId w:val="38"/>
   </w:num>
   <w:num w:numId="20">
-    <w:abstractNumId w:val="51"/>
+    <w:abstractNumId w:val="58"/>
   </w:num>
   <w:num w:numId="21">
-    <w:abstractNumId w:val="40"/>
+    <w:abstractNumId w:val="46"/>
   </w:num>
   <w:num w:numId="22">
-    <w:abstractNumId w:val="61"/>
+    <w:abstractNumId w:val="69"/>
   </w:num>
   <w:num w:numId="23">
-    <w:abstractNumId w:val="56"/>
+    <w:abstractNumId w:val="64"/>
   </w:num>
   <w:num w:numId="24">
-    <w:abstractNumId w:val="28"/>
+    <w:abstractNumId w:val="30"/>
   </w:num>
   <w:num w:numId="25">
-    <w:abstractNumId w:val="32"/>
+    <w:abstractNumId w:val="36"/>
   </w:num>
   <w:num w:numId="26">
     <w:abstractNumId w:val="24"/>
   </w:num>
   <w:num w:numId="27">
-    <w:abstractNumId w:val="55"/>
+    <w:abstractNumId w:val="63"/>
   </w:num>
   <w:num w:numId="28">
-    <w:abstractNumId w:val="54"/>
+    <w:abstractNumId w:val="62"/>
   </w:num>
   <w:num w:numId="29">
     <w:abstractNumId w:val="3"/>
   </w:num>
   <w:num w:numId="30">
-    <w:abstractNumId w:val="36"/>
+    <w:abstractNumId w:val="41"/>
   </w:num>
   <w:num w:numId="31">
-    <w:abstractNumId w:val="48"/>
+    <w:abstractNumId w:val="54"/>
   </w:num>
   <w:num w:numId="32">
-    <w:abstractNumId w:val="27"/>
+    <w:abstractNumId w:val="29"/>
   </w:num>
   <w:num w:numId="33">
     <w:abstractNumId w:val="14"/>
   </w:num>
   <w:num w:numId="34">
-    <w:abstractNumId w:val="26"/>
+    <w:abstractNumId w:val="28"/>
   </w:num>
   <w:num w:numId="35">
-    <w:abstractNumId w:val="31"/>
+    <w:abstractNumId w:val="34"/>
   </w:num>
   <w:num w:numId="36">
     <w:abstractNumId w:val="0"/>
@@ -35970,64 +38213,64 @@
     <w:abstractNumId w:val="19"/>
   </w:num>
   <w:num w:numId="40">
-    <w:abstractNumId w:val="34"/>
+    <w:abstractNumId w:val="39"/>
   </w:num>
   <w:num w:numId="41">
-    <w:abstractNumId w:val="53"/>
+    <w:abstractNumId w:val="60"/>
   </w:num>
   <w:num w:numId="42">
-    <w:abstractNumId w:val="68"/>
+    <w:abstractNumId w:val="76"/>
   </w:num>
   <w:num w:numId="43">
-    <w:abstractNumId w:val="63"/>
+    <w:abstractNumId w:val="71"/>
   </w:num>
   <w:num w:numId="44">
     <w:abstractNumId w:val="10"/>
   </w:num>
   <w:num w:numId="45">
+    <w:abstractNumId w:val="49"/>
+  </w:num>
+  <w:num w:numId="46">
     <w:abstractNumId w:val="43"/>
   </w:num>
-  <w:num w:numId="46">
-    <w:abstractNumId w:val="38"/>
+  <w:num w:numId="47">
+    <w:abstractNumId w:val="57"/>
   </w:num>
-  <w:num w:numId="47">
+  <w:num w:numId="48">
     <w:abstractNumId w:val="50"/>
   </w:num>
-  <w:num w:numId="48">
-    <w:abstractNumId w:val="44"/>
-  </w:num>
   <w:num w:numId="49">
-    <w:abstractNumId w:val="60"/>
+    <w:abstractNumId w:val="68"/>
   </w:num>
   <w:num w:numId="50">
     <w:abstractNumId w:val="21"/>
   </w:num>
   <w:num w:numId="51">
-    <w:abstractNumId w:val="65"/>
+    <w:abstractNumId w:val="73"/>
   </w:num>
   <w:num w:numId="52">
-    <w:abstractNumId w:val="30"/>
+    <w:abstractNumId w:val="32"/>
   </w:num>
   <w:num w:numId="53">
     <w:abstractNumId w:val="9"/>
   </w:num>
   <w:num w:numId="54">
-    <w:abstractNumId w:val="70"/>
+    <w:abstractNumId w:val="78"/>
   </w:num>
   <w:num w:numId="55">
     <w:abstractNumId w:val="16"/>
   </w:num>
   <w:num w:numId="56">
-    <w:abstractNumId w:val="39"/>
+    <w:abstractNumId w:val="45"/>
   </w:num>
   <w:num w:numId="57">
-    <w:abstractNumId w:val="59"/>
+    <w:abstractNumId w:val="67"/>
   </w:num>
   <w:num w:numId="58">
-    <w:abstractNumId w:val="62"/>
+    <w:abstractNumId w:val="70"/>
   </w:num>
   <w:num w:numId="59">
-    <w:abstractNumId w:val="58"/>
+    <w:abstractNumId w:val="66"/>
   </w:num>
   <w:num w:numId="60">
     <w:abstractNumId w:val="2"/>
@@ -36036,37 +38279,61 @@
     <w:abstractNumId w:val="12"/>
   </w:num>
   <w:num w:numId="62">
-    <w:abstractNumId w:val="47"/>
+    <w:abstractNumId w:val="53"/>
   </w:num>
   <w:num w:numId="63">
-    <w:abstractNumId w:val="42"/>
+    <w:abstractNumId w:val="48"/>
   </w:num>
   <w:num w:numId="64">
-    <w:abstractNumId w:val="57"/>
+    <w:abstractNumId w:val="65"/>
   </w:num>
   <w:num w:numId="65">
-    <w:abstractNumId w:val="71"/>
+    <w:abstractNumId w:val="79"/>
   </w:num>
   <w:num w:numId="66">
     <w:abstractNumId w:val="1"/>
   </w:num>
   <w:num w:numId="67">
-    <w:abstractNumId w:val="41"/>
+    <w:abstractNumId w:val="47"/>
   </w:num>
   <w:num w:numId="68">
-    <w:abstractNumId w:val="64"/>
+    <w:abstractNumId w:val="72"/>
   </w:num>
   <w:num w:numId="69">
     <w:abstractNumId w:val="17"/>
   </w:num>
   <w:num w:numId="70">
-    <w:abstractNumId w:val="37"/>
+    <w:abstractNumId w:val="42"/>
   </w:num>
   <w:num w:numId="71">
     <w:abstractNumId w:val="18"/>
   </w:num>
   <w:num w:numId="72">
+    <w:abstractNumId w:val="27"/>
+  </w:num>
+  <w:num w:numId="73">
+    <w:abstractNumId w:val="61"/>
+  </w:num>
+  <w:num w:numId="74">
+    <w:abstractNumId w:val="33"/>
+  </w:num>
+  <w:num w:numId="75">
     <w:abstractNumId w:val="25"/>
+  </w:num>
+  <w:num w:numId="76">
+    <w:abstractNumId w:val="55"/>
+  </w:num>
+  <w:num w:numId="77">
+    <w:abstractNumId w:val="37"/>
+  </w:num>
+  <w:num w:numId="78">
+    <w:abstractNumId w:val="44"/>
+  </w:num>
+  <w:num w:numId="79">
+    <w:abstractNumId w:val="26"/>
+  </w:num>
+  <w:num w:numId="80">
+    <w:abstractNumId w:val="35"/>
   </w:num>
   <w:numIdMacAtCleanup w:val="72"/>
 </w:numbering>

</xml_diff>